<commit_message>
Azure Web App - Deployment Slots
</commit_message>
<xml_diff>
--- a/Azure App Service.docx
+++ b/Azure App Service.docx
@@ -1,6 +1,6 @@
 
 <file path=word/document.xml><?xml version="1.0" encoding="utf-8"?>
-<w:document xmlns:wpc="http://schemas.microsoft.com/office/word/2010/wordprocessingCanvas" xmlns:cx="http://schemas.microsoft.com/office/drawing/2014/chartex" xmlns:cx1="http://schemas.microsoft.com/office/drawing/2015/9/8/chartex" xmlns:cx2="http://schemas.microsoft.com/office/drawing/2015/10/21/chartex" xmlns:cx3="http://schemas.microsoft.com/office/drawing/2016/5/9/chartex" xmlns:cx4="http://schemas.microsoft.com/office/drawing/2016/5/10/chartex" xmlns:cx5="http://schemas.microsoft.com/office/drawing/2016/5/11/chartex" xmlns:cx6="http://schemas.microsoft.com/office/drawing/2016/5/12/chartex" xmlns:cx7="http://schemas.microsoft.com/office/drawing/2016/5/13/chartex" xmlns:cx8="http://schemas.microsoft.com/office/drawing/2016/5/14/chartex" xmlns:mc="http://schemas.openxmlformats.org/markup-compatibility/2006" xmlns:aink="http://schemas.microsoft.com/office/drawing/2016/ink" xmlns:am3d="http://schemas.microsoft.com/office/drawing/2017/model3d" xmlns:o="urn:schemas-microsoft-com:office:office" xmlns:r="http://schemas.openxmlformats.org/officeDocument/2006/relationships" xmlns:m="http://schemas.openxmlformats.org/officeDocument/2006/math" xmlns:v="urn:schemas-microsoft-com:vml" xmlns:wp14="http://schemas.microsoft.com/office/word/2010/wordprocessingDrawing" xmlns:wp="http://schemas.openxmlformats.org/drawingml/2006/wordprocessingDrawing" xmlns:w10="urn:schemas-microsoft-com:office:word" xmlns:w="http://schemas.openxmlformats.org/wordprocessingml/2006/main" xmlns:w14="http://schemas.microsoft.com/office/word/2010/wordml" xmlns:w15="http://schemas.microsoft.com/office/word/2012/wordml" xmlns:w16cex="http://schemas.microsoft.com/office/word/2018/wordml/cex" xmlns:w16cid="http://schemas.microsoft.com/office/word/2016/wordml/cid" xmlns:w16="http://schemas.microsoft.com/office/word/2018/wordml" xmlns:w16sdtdh="http://schemas.microsoft.com/office/word/2020/wordml/sdtdatahash" xmlns:w16se="http://schemas.microsoft.com/office/word/2015/wordml/symex" xmlns:wpg="http://schemas.microsoft.com/office/word/2010/wordprocessingGroup" xmlns:wpi="http://schemas.microsoft.com/office/word/2010/wordprocessingInk" xmlns:wne="http://schemas.microsoft.com/office/word/2006/wordml" xmlns:wps="http://schemas.microsoft.com/office/word/2010/wordprocessingShape" mc:Ignorable="w14 w15 w16se w16cid w16 w16cex w16sdtdh wp14">
+<w:document xmlns:wpc="http://schemas.microsoft.com/office/word/2010/wordprocessingCanvas" xmlns:cx="http://schemas.microsoft.com/office/drawing/2014/chartex" xmlns:cx1="http://schemas.microsoft.com/office/drawing/2015/9/8/chartex" xmlns:cx2="http://schemas.microsoft.com/office/drawing/2015/10/21/chartex" xmlns:cx3="http://schemas.microsoft.com/office/drawing/2016/5/9/chartex" xmlns:cx4="http://schemas.microsoft.com/office/drawing/2016/5/10/chartex" xmlns:cx5="http://schemas.microsoft.com/office/drawing/2016/5/11/chartex" xmlns:cx6="http://schemas.microsoft.com/office/drawing/2016/5/12/chartex" xmlns:cx7="http://schemas.microsoft.com/office/drawing/2016/5/13/chartex" xmlns:cx8="http://schemas.microsoft.com/office/drawing/2016/5/14/chartex" xmlns:mc="http://schemas.openxmlformats.org/markup-compatibility/2006" xmlns:aink="http://schemas.microsoft.com/office/drawing/2016/ink" xmlns:am3d="http://schemas.microsoft.com/office/drawing/2017/model3d" xmlns:o="urn:schemas-microsoft-com:office:office" xmlns:oel="http://schemas.microsoft.com/office/2019/extlst" xmlns:r="http://schemas.openxmlformats.org/officeDocument/2006/relationships" xmlns:m="http://schemas.openxmlformats.org/officeDocument/2006/math" xmlns:v="urn:schemas-microsoft-com:vml" xmlns:wp14="http://schemas.microsoft.com/office/word/2010/wordprocessingDrawing" xmlns:wp="http://schemas.openxmlformats.org/drawingml/2006/wordprocessingDrawing" xmlns:w10="urn:schemas-microsoft-com:office:word" xmlns:w="http://schemas.openxmlformats.org/wordprocessingml/2006/main" xmlns:w14="http://schemas.microsoft.com/office/word/2010/wordml" xmlns:w15="http://schemas.microsoft.com/office/word/2012/wordml" xmlns:w16cex="http://schemas.microsoft.com/office/word/2018/wordml/cex" xmlns:w16cid="http://schemas.microsoft.com/office/word/2016/wordml/cid" xmlns:w16="http://schemas.microsoft.com/office/word/2018/wordml" xmlns:w16sdtdh="http://schemas.microsoft.com/office/word/2020/wordml/sdtdatahash" xmlns:w16se="http://schemas.microsoft.com/office/word/2015/wordml/symex" xmlns:wpg="http://schemas.microsoft.com/office/word/2010/wordprocessingGroup" xmlns:wpi="http://schemas.microsoft.com/office/word/2010/wordprocessingInk" xmlns:wne="http://schemas.microsoft.com/office/word/2006/wordml" xmlns:wps="http://schemas.microsoft.com/office/word/2010/wordprocessingShape" mc:Ignorable="w14 w15 w16se w16cid w16 w16cex w16sdtdh wp14">
   <w:body>
     <w:bookmarkStart w:id="0" w:name="_Toc124620621" w:displacedByCustomXml="next"/>
     <w:sdt>
@@ -54,7 +54,7 @@
           <w:r>
             <w:fldChar w:fldCharType="separate"/>
           </w:r>
-          <w:hyperlink w:anchor="_Toc124842317" w:history="1">
+          <w:hyperlink w:anchor="_Toc129765989" w:history="1">
             <w:r>
               <w:rPr>
                 <w:rStyle w:val="Hyperlink"/>
@@ -81,7 +81,7 @@
                 <w:noProof/>
                 <w:webHidden/>
               </w:rPr>
-              <w:instrText xml:space="preserve"> PAGEREF _Toc124842317 \h </w:instrText>
+              <w:instrText xml:space="preserve"> PAGEREF _Toc129765989 \h </w:instrText>
             </w:r>
             <w:r>
               <w:rPr>
@@ -124,7 +124,7 @@
               <w:sz w:val="22"/>
             </w:rPr>
           </w:pPr>
-          <w:hyperlink w:anchor="_Toc124842318" w:history="1">
+          <w:hyperlink w:anchor="_Toc129765990" w:history="1">
             <w:r>
               <w:rPr>
                 <w:rStyle w:val="Hyperlink"/>
@@ -151,7 +151,7 @@
                 <w:noProof/>
                 <w:webHidden/>
               </w:rPr>
-              <w:instrText xml:space="preserve"> PAGEREF _Toc124842318 \h </w:instrText>
+              <w:instrText xml:space="preserve"> PAGEREF _Toc129765990 \h </w:instrText>
             </w:r>
             <w:r>
               <w:rPr>
@@ -194,7 +194,7 @@
               <w:sz w:val="22"/>
             </w:rPr>
           </w:pPr>
-          <w:hyperlink w:anchor="_Toc124842319" w:history="1">
+          <w:hyperlink w:anchor="_Toc129765991" w:history="1">
             <w:r>
               <w:rPr>
                 <w:rStyle w:val="Hyperlink"/>
@@ -221,7 +221,7 @@
                 <w:noProof/>
                 <w:webHidden/>
               </w:rPr>
-              <w:instrText xml:space="preserve"> PAGEREF _Toc124842319 \h </w:instrText>
+              <w:instrText xml:space="preserve"> PAGEREF _Toc129765991 \h </w:instrText>
             </w:r>
             <w:r>
               <w:rPr>
@@ -264,7 +264,7 @@
               <w:sz w:val="22"/>
             </w:rPr>
           </w:pPr>
-          <w:hyperlink w:anchor="_Toc124842320" w:history="1">
+          <w:hyperlink w:anchor="_Toc129765992" w:history="1">
             <w:r>
               <w:rPr>
                 <w:rStyle w:val="Hyperlink"/>
@@ -291,7 +291,7 @@
                 <w:noProof/>
                 <w:webHidden/>
               </w:rPr>
-              <w:instrText xml:space="preserve"> PAGEREF _Toc124842320 \h </w:instrText>
+              <w:instrText xml:space="preserve"> PAGEREF _Toc129765992 \h </w:instrText>
             </w:r>
             <w:r>
               <w:rPr>
@@ -334,7 +334,7 @@
               <w:sz w:val="22"/>
             </w:rPr>
           </w:pPr>
-          <w:hyperlink w:anchor="_Toc124842321" w:history="1">
+          <w:hyperlink w:anchor="_Toc129765993" w:history="1">
             <w:r>
               <w:rPr>
                 <w:rStyle w:val="Hyperlink"/>
@@ -361,7 +361,7 @@
                 <w:noProof/>
                 <w:webHidden/>
               </w:rPr>
-              <w:instrText xml:space="preserve"> PAGEREF _Toc124842321 \h </w:instrText>
+              <w:instrText xml:space="preserve"> PAGEREF _Toc129765993 \h </w:instrText>
             </w:r>
             <w:r>
               <w:rPr>
@@ -381,7 +381,7 @@
                 <w:noProof/>
                 <w:webHidden/>
               </w:rPr>
-              <w:t>4</w:t>
+              <w:t>5</w:t>
             </w:r>
             <w:r>
               <w:rPr>
@@ -404,13 +404,13 @@
               <w:sz w:val="22"/>
             </w:rPr>
           </w:pPr>
-          <w:hyperlink w:anchor="_Toc124842322" w:history="1">
+          <w:hyperlink w:anchor="_Toc129765994" w:history="1">
             <w:r>
               <w:rPr>
                 <w:rStyle w:val="Hyperlink"/>
                 <w:noProof/>
               </w:rPr>
-              <w:t>DEPLOYMENT SLOTS</w:t>
+              <w:t>AZURE WEB APP LOGGING</w:t>
             </w:r>
             <w:r>
               <w:rPr>
@@ -431,7 +431,7 @@
                 <w:noProof/>
                 <w:webHidden/>
               </w:rPr>
-              <w:instrText xml:space="preserve"> PAGEREF _Toc124842322 \h </w:instrText>
+              <w:instrText xml:space="preserve"> PAGEREF _Toc129765994 \h </w:instrText>
             </w:r>
             <w:r>
               <w:rPr>
@@ -474,13 +474,13 @@
               <w:sz w:val="22"/>
             </w:rPr>
           </w:pPr>
-          <w:hyperlink w:anchor="_Toc124842323" w:history="1">
+          <w:hyperlink w:anchor="_Toc129765995" w:history="1">
             <w:r>
               <w:rPr>
                 <w:rStyle w:val="Hyperlink"/>
                 <w:noProof/>
               </w:rPr>
-              <w:t>CREATING A DEPLOYMENT SLOTS</w:t>
+              <w:t>LIVE LOGS</w:t>
             </w:r>
             <w:r>
               <w:rPr>
@@ -501,7 +501,7 @@
                 <w:noProof/>
                 <w:webHidden/>
               </w:rPr>
-              <w:instrText xml:space="preserve"> PAGEREF _Toc124842323 \h </w:instrText>
+              <w:instrText xml:space="preserve"> PAGEREF _Toc129765995 \h </w:instrText>
             </w:r>
             <w:r>
               <w:rPr>
@@ -521,7 +521,7 @@
                 <w:noProof/>
                 <w:webHidden/>
               </w:rPr>
-              <w:t>5</w:t>
+              <w:t>6</w:t>
             </w:r>
             <w:r>
               <w:rPr>
@@ -544,13 +544,13 @@
               <w:sz w:val="22"/>
             </w:rPr>
           </w:pPr>
-          <w:hyperlink w:anchor="_Toc124842324" w:history="1">
+          <w:hyperlink w:anchor="_Toc129765996" w:history="1">
             <w:r>
               <w:rPr>
                 <w:rStyle w:val="Hyperlink"/>
                 <w:noProof/>
               </w:rPr>
-              <w:t>AUTOSCALING THE AZURE WEB APP</w:t>
+              <w:t>DEPLOYMENT SLOTS</w:t>
             </w:r>
             <w:r>
               <w:rPr>
@@ -571,7 +571,7 @@
                 <w:noProof/>
                 <w:webHidden/>
               </w:rPr>
-              <w:instrText xml:space="preserve"> PAGEREF _Toc124842324 \h </w:instrText>
+              <w:instrText xml:space="preserve"> PAGEREF _Toc129765996 \h </w:instrText>
             </w:r>
             <w:r>
               <w:rPr>
@@ -591,7 +591,7 @@
                 <w:noProof/>
                 <w:webHidden/>
               </w:rPr>
-              <w:t>7</w:t>
+              <w:t>6</w:t>
             </w:r>
             <w:r>
               <w:rPr>
@@ -614,12 +614,152 @@
               <w:sz w:val="22"/>
             </w:rPr>
           </w:pPr>
-          <w:hyperlink w:anchor="_Toc124842325" w:history="1">
+          <w:hyperlink w:anchor="_Toc129765997" w:history="1">
             <w:r>
               <w:rPr>
                 <w:rStyle w:val="Hyperlink"/>
                 <w:noProof/>
               </w:rPr>
+              <w:t>CREATING A DEPLOYMENT SLOTS</w:t>
+            </w:r>
+            <w:r>
+              <w:rPr>
+                <w:noProof/>
+                <w:webHidden/>
+              </w:rPr>
+              <w:tab/>
+            </w:r>
+            <w:r>
+              <w:rPr>
+                <w:noProof/>
+                <w:webHidden/>
+              </w:rPr>
+              <w:fldChar w:fldCharType="begin"/>
+            </w:r>
+            <w:r>
+              <w:rPr>
+                <w:noProof/>
+                <w:webHidden/>
+              </w:rPr>
+              <w:instrText xml:space="preserve"> PAGEREF _Toc129765997 \h </w:instrText>
+            </w:r>
+            <w:r>
+              <w:rPr>
+                <w:noProof/>
+                <w:webHidden/>
+              </w:rPr>
+            </w:r>
+            <w:r>
+              <w:rPr>
+                <w:noProof/>
+                <w:webHidden/>
+              </w:rPr>
+              <w:fldChar w:fldCharType="separate"/>
+            </w:r>
+            <w:r>
+              <w:rPr>
+                <w:noProof/>
+                <w:webHidden/>
+              </w:rPr>
+              <w:t>7</w:t>
+            </w:r>
+            <w:r>
+              <w:rPr>
+                <w:noProof/>
+                <w:webHidden/>
+              </w:rPr>
+              <w:fldChar w:fldCharType="end"/>
+            </w:r>
+          </w:hyperlink>
+        </w:p>
+        <w:p>
+          <w:pPr>
+            <w:pStyle w:val="TOC2"/>
+            <w:tabs>
+              <w:tab w:val="right" w:leader="dot" w:pos="10790"/>
+            </w:tabs>
+            <w:rPr>
+              <w:rFonts w:asciiTheme="minorHAnsi" w:eastAsiaTheme="minorEastAsia" w:hAnsiTheme="minorHAnsi"/>
+              <w:noProof/>
+              <w:sz w:val="22"/>
+            </w:rPr>
+          </w:pPr>
+          <w:hyperlink w:anchor="_Toc129765998" w:history="1">
+            <w:r>
+              <w:rPr>
+                <w:rStyle w:val="Hyperlink"/>
+                <w:noProof/>
+              </w:rPr>
+              <w:t>AUTOSCALING THE AZURE WEB APP</w:t>
+            </w:r>
+            <w:r>
+              <w:rPr>
+                <w:noProof/>
+                <w:webHidden/>
+              </w:rPr>
+              <w:tab/>
+            </w:r>
+            <w:r>
+              <w:rPr>
+                <w:noProof/>
+                <w:webHidden/>
+              </w:rPr>
+              <w:fldChar w:fldCharType="begin"/>
+            </w:r>
+            <w:r>
+              <w:rPr>
+                <w:noProof/>
+                <w:webHidden/>
+              </w:rPr>
+              <w:instrText xml:space="preserve"> PAGEREF _Toc129765998 \h </w:instrText>
+            </w:r>
+            <w:r>
+              <w:rPr>
+                <w:noProof/>
+                <w:webHidden/>
+              </w:rPr>
+            </w:r>
+            <w:r>
+              <w:rPr>
+                <w:noProof/>
+                <w:webHidden/>
+              </w:rPr>
+              <w:fldChar w:fldCharType="separate"/>
+            </w:r>
+            <w:r>
+              <w:rPr>
+                <w:noProof/>
+                <w:webHidden/>
+              </w:rPr>
+              <w:t>9</w:t>
+            </w:r>
+            <w:r>
+              <w:rPr>
+                <w:noProof/>
+                <w:webHidden/>
+              </w:rPr>
+              <w:fldChar w:fldCharType="end"/>
+            </w:r>
+          </w:hyperlink>
+        </w:p>
+        <w:p>
+          <w:pPr>
+            <w:pStyle w:val="TOC3"/>
+            <w:tabs>
+              <w:tab w:val="right" w:leader="dot" w:pos="10790"/>
+            </w:tabs>
+            <w:rPr>
+              <w:rFonts w:asciiTheme="minorHAnsi" w:eastAsiaTheme="minorEastAsia" w:hAnsiTheme="minorHAnsi"/>
+              <w:noProof/>
+              <w:sz w:val="22"/>
+            </w:rPr>
+          </w:pPr>
+          <w:hyperlink w:anchor="_Toc129765999" w:history="1">
+            <w:r>
+              <w:rPr>
+                <w:rStyle w:val="Hyperlink"/>
+                <w:noProof/>
+              </w:rPr>
               <w:t>IMPLEMENTING AUTOSCALING THE AZURE WEB APP</w:t>
             </w:r>
             <w:r>
@@ -641,7 +781,7 @@
                 <w:noProof/>
                 <w:webHidden/>
               </w:rPr>
-              <w:instrText xml:space="preserve"> PAGEREF _Toc124842325 \h </w:instrText>
+              <w:instrText xml:space="preserve"> PAGEREF _Toc129765999 \h </w:instrText>
             </w:r>
             <w:r>
               <w:rPr>
@@ -661,7 +801,7 @@
                 <w:noProof/>
                 <w:webHidden/>
               </w:rPr>
-              <w:t>7</w:t>
+              <w:t>9</w:t>
             </w:r>
             <w:r>
               <w:rPr>
@@ -696,7 +836,7 @@
           <w:bottom w:val="single" w:sz="6" w:space="1" w:color="auto"/>
         </w:pBdr>
       </w:pPr>
-      <w:bookmarkStart w:id="1" w:name="_Toc124842317"/>
+      <w:bookmarkStart w:id="1" w:name="_Toc129765989"/>
       <w:r>
         <w:lastRenderedPageBreak/>
         <w:t>AZURE WEB-APP SERVICE</w:t>
@@ -990,7 +1130,90 @@
         </w:rPr>
       </w:pPr>
       <w:bookmarkStart w:id="2" w:name="_Toc124620622"/>
-      <w:bookmarkStart w:id="3" w:name="_Toc124842318"/>
+      <w:bookmarkStart w:id="3" w:name="_Toc129765990"/>
+      <w:r>
+        <w:rPr>
+          <w:rFonts w:eastAsiaTheme="minorHAnsi"/>
+        </w:rPr>
+        <w:t>WHY USE</w:t>
+      </w:r>
+      <w:r>
+        <w:rPr>
+          <w:rFonts w:eastAsiaTheme="minorHAnsi"/>
+        </w:rPr>
+        <w:t xml:space="preserve"> </w:t>
+      </w:r>
+      <w:r>
+        <w:rPr>
+          <w:rFonts w:eastAsiaTheme="minorHAnsi"/>
+        </w:rPr>
+        <w:t xml:space="preserve">APP </w:t>
+      </w:r>
+      <w:r>
+        <w:rPr>
+          <w:rFonts w:eastAsiaTheme="minorHAnsi"/>
+        </w:rPr>
+        <w:t>SERVICE</w:t>
+      </w:r>
+      <w:r>
+        <w:rPr>
+          <w:rFonts w:eastAsiaTheme="minorHAnsi"/>
+        </w:rPr>
+        <w:t>?</w:t>
+      </w:r>
+    </w:p>
+    <w:p>
+      <w:pPr>
+        <w:pStyle w:val="NoSpacing"/>
+      </w:pPr>
+    </w:p>
+    <w:p>
+      <w:pPr>
+        <w:pStyle w:val="Heading3"/>
+        <w:rPr>
+          <w:rFonts w:eastAsiaTheme="minorHAnsi"/>
+        </w:rPr>
+      </w:pPr>
+      <w:r>
+        <w:rPr>
+          <w:noProof/>
+        </w:rPr>
+        <w:drawing>
+          <wp:inline distT="0" distB="0" distL="0" distR="0" wp14:anchorId="0310451B" wp14:editId="3A0E9194">
+            <wp:extent cx="6858000" cy="3811905"/>
+            <wp:effectExtent l="0" t="0" r="0" b="0"/>
+            <wp:docPr id="5" name="Picture 5"/>
+            <wp:cNvGraphicFramePr>
+              <a:graphicFrameLocks xmlns:a="http://schemas.openxmlformats.org/drawingml/2006/main" noChangeAspect="1"/>
+            </wp:cNvGraphicFramePr>
+            <a:graphic xmlns:a="http://schemas.openxmlformats.org/drawingml/2006/main">
+              <a:graphicData uri="http://schemas.openxmlformats.org/drawingml/2006/picture">
+                <pic:pic xmlns:pic="http://schemas.openxmlformats.org/drawingml/2006/picture">
+                  <pic:nvPicPr>
+                    <pic:cNvPr id="1" name=""/>
+                    <pic:cNvPicPr/>
+                  </pic:nvPicPr>
+                  <pic:blipFill>
+                    <a:blip r:embed="rId6"/>
+                    <a:stretch>
+                      <a:fillRect/>
+                    </a:stretch>
+                  </pic:blipFill>
+                  <pic:spPr>
+                    <a:xfrm>
+                      <a:off x="0" y="0"/>
+                      <a:ext cx="6858000" cy="3811905"/>
+                    </a:xfrm>
+                    <a:prstGeom prst="rect">
+                      <a:avLst/>
+                    </a:prstGeom>
+                  </pic:spPr>
+                </pic:pic>
+              </a:graphicData>
+            </a:graphic>
+          </wp:inline>
+        </w:drawing>
+      </w:r>
       <w:r>
         <w:rPr>
           <w:rFonts w:eastAsiaTheme="minorHAnsi"/>
@@ -1003,73 +1226,16 @@
     <w:p>
       <w:pPr>
         <w:pStyle w:val="NoSpacing"/>
-        <w:numPr>
-          <w:ilvl w:val="0"/>
-          <w:numId w:val="2"/>
-        </w:numPr>
-      </w:pPr>
-      <w:r>
-        <w:t>App service plan defines the set of compute resources that are used to run the web application</w:t>
-      </w:r>
-    </w:p>
-    <w:p>
-      <w:pPr>
-        <w:pStyle w:val="NoSpacing"/>
-        <w:numPr>
-          <w:ilvl w:val="0"/>
-          <w:numId w:val="2"/>
-        </w:numPr>
-      </w:pPr>
-      <w:r>
-        <w:t>When we create a web app in Azure, we need to create something known as the App Service Plan. Hence the Web app service are always linked to an app service plan.</w:t>
-      </w:r>
-    </w:p>
-    <w:p>
-      <w:pPr>
-        <w:pStyle w:val="NoSpacing"/>
-        <w:numPr>
-          <w:ilvl w:val="0"/>
-          <w:numId w:val="2"/>
-        </w:numPr>
-      </w:pPr>
-      <w:r>
-        <w:t xml:space="preserve">The billing of an app service depends upon the type of app service plan that we choose ( </w:t>
-      </w:r>
-      <w:hyperlink r:id="rId6" w:anchor="pricing" w:history="1">
-        <w:r>
-          <w:rPr>
-            <w:rStyle w:val="Hyperlink"/>
-          </w:rPr>
-          <w:t>https://azure.microsoft.com/en-us/pricing/details/app-service/windows/#pricing</w:t>
-        </w:r>
-      </w:hyperlink>
-      <w:r>
-        <w:t xml:space="preserve"> )</w:t>
-      </w:r>
-    </w:p>
-    <w:p>
-      <w:pPr>
-        <w:pStyle w:val="Heading3"/>
-      </w:pPr>
-      <w:bookmarkStart w:id="4" w:name="_Toc124842319"/>
-      <w:r>
-        <w:t>TYPES OF APP SERVICE PLAN</w:t>
-      </w:r>
-      <w:bookmarkEnd w:id="4"/>
-    </w:p>
-    <w:p>
-      <w:pPr>
-        <w:jc w:val="center"/>
       </w:pPr>
       <w:r>
         <w:rPr>
           <w:noProof/>
         </w:rPr>
         <w:drawing>
-          <wp:inline distT="0" distB="0" distL="0" distR="0" wp14:anchorId="51250E5A" wp14:editId="15A46C3D">
-            <wp:extent cx="4810125" cy="2540013"/>
-            <wp:effectExtent l="19050" t="19050" r="9525" b="12700"/>
-            <wp:docPr id="83" name="Picture 83"/>
+          <wp:inline distT="0" distB="0" distL="0" distR="0" wp14:anchorId="23261A41" wp14:editId="68E42829">
+            <wp:extent cx="6858000" cy="826135"/>
+            <wp:effectExtent l="0" t="0" r="0" b="0"/>
+            <wp:docPr id="6" name="Picture 6"/>
             <wp:cNvGraphicFramePr>
               <a:graphicFrameLocks xmlns:a="http://schemas.openxmlformats.org/drawingml/2006/main" noChangeAspect="1"/>
             </wp:cNvGraphicFramePr>
@@ -1089,16 +1255,11 @@
                   <pic:spPr>
                     <a:xfrm>
                       <a:off x="0" y="0"/>
-                      <a:ext cx="4826561" cy="2548692"/>
+                      <a:ext cx="6858000" cy="826135"/>
                     </a:xfrm>
                     <a:prstGeom prst="rect">
                       <a:avLst/>
                     </a:prstGeom>
-                    <a:ln>
-                      <a:solidFill>
-                        <a:schemeClr val="accent1"/>
-                      </a:solidFill>
-                    </a:ln>
                   </pic:spPr>
                 </pic:pic>
               </a:graphicData>
@@ -1110,71 +1271,45 @@
     <w:p>
       <w:pPr>
         <w:pStyle w:val="NoSpacing"/>
-      </w:pPr>
-      <w:r>
-        <w:rPr>
-          <w:noProof/>
-        </w:rPr>
-        <w:lastRenderedPageBreak/>
-        <w:drawing>
-          <wp:inline distT="0" distB="0" distL="0" distR="0" wp14:anchorId="5FD915F5" wp14:editId="262C41E1">
-            <wp:extent cx="6896100" cy="3388667"/>
-            <wp:effectExtent l="19050" t="19050" r="19050" b="21590"/>
-            <wp:docPr id="289" name="Picture 289"/>
-            <wp:cNvGraphicFramePr>
-              <a:graphicFrameLocks xmlns:a="http://schemas.openxmlformats.org/drawingml/2006/main" noChangeAspect="1"/>
-            </wp:cNvGraphicFramePr>
-            <a:graphic xmlns:a="http://schemas.openxmlformats.org/drawingml/2006/main">
-              <a:graphicData uri="http://schemas.openxmlformats.org/drawingml/2006/picture">
-                <pic:pic xmlns:pic="http://schemas.openxmlformats.org/drawingml/2006/picture">
-                  <pic:nvPicPr>
-                    <pic:cNvPr id="1" name=""/>
-                    <pic:cNvPicPr/>
-                  </pic:nvPicPr>
-                  <pic:blipFill>
-                    <a:blip r:embed="rId8"/>
-                    <a:stretch>
-                      <a:fillRect/>
-                    </a:stretch>
-                  </pic:blipFill>
-                  <pic:spPr>
-                    <a:xfrm>
-                      <a:off x="0" y="0"/>
-                      <a:ext cx="6922841" cy="3401807"/>
-                    </a:xfrm>
-                    <a:prstGeom prst="rect">
-                      <a:avLst/>
-                    </a:prstGeom>
-                    <a:ln>
-                      <a:solidFill>
-                        <a:schemeClr val="accent1"/>
-                      </a:solidFill>
-                    </a:ln>
-                  </pic:spPr>
-                </pic:pic>
-              </a:graphicData>
-            </a:graphic>
-          </wp:inline>
-        </w:drawing>
-      </w:r>
-    </w:p>
-    <w:p>
-      <w:pPr>
-        <w:pStyle w:val="NoSpacing"/>
         <w:numPr>
           <w:ilvl w:val="0"/>
-          <w:numId w:val="3"/>
+          <w:numId w:val="2"/>
         </w:numPr>
       </w:pPr>
       <w:r>
-        <w:t xml:space="preserve">In the above pricing table of app service plan show different features associated with different App service plans. </w:t>
+        <w:t>Azure</w:t>
+      </w:r>
+      <w:r>
+        <w:t xml:space="preserve"> Web app service are always linked to an app service plan.</w:t>
+      </w:r>
+      <w:r>
+        <w:t xml:space="preserve">  For the compute resources needed for the App Service are specified within the App Service </w:t>
+      </w:r>
+      <w:r>
+        <w:t xml:space="preserve">Plan. Hence - </w:t>
+      </w:r>
+      <w:r>
+        <w:t xml:space="preserve">The billing of an app service depends upon the type of app service plan that we choose ( </w:t>
+      </w:r>
+      <w:hyperlink r:id="rId8" w:anchor="pricing" w:history="1">
+        <w:r>
+          <w:rPr>
+            <w:rStyle w:val="Hyperlink"/>
+          </w:rPr>
+          <w:t>https://azure.microsoft.com/en-us/pricing/details/app-service/windows/#pricing</w:t>
+        </w:r>
+      </w:hyperlink>
+      <w:r>
+        <w:t xml:space="preserve"> )</w:t>
       </w:r>
     </w:p>
     <w:p>
       <w:pPr>
         <w:pStyle w:val="Heading4"/>
       </w:pPr>
-      <w:r>
+      <w:bookmarkStart w:id="4" w:name="_Toc129765991"/>
+      <w:r>
+        <w:lastRenderedPageBreak/>
         <w:t>UNDERDTANDING THE BASIC APP SERVICE PLAN</w:t>
       </w:r>
     </w:p>
@@ -1207,7 +1342,7 @@
                 <w:noProof/>
               </w:rPr>
               <w:drawing>
-                <wp:inline distT="0" distB="0" distL="0" distR="0" wp14:anchorId="0AE82178" wp14:editId="0658AC13">
+                <wp:inline distT="0" distB="0" distL="0" distR="0" wp14:anchorId="06158DCE" wp14:editId="03EDDAAD">
                   <wp:extent cx="2543175" cy="2971800"/>
                   <wp:effectExtent l="0" t="0" r="9525" b="0"/>
                   <wp:docPr id="276" name="Picture 276"/>
@@ -1335,13 +1470,7 @@
               </w:numPr>
             </w:pPr>
             <w:r>
-              <w:t xml:space="preserve">Now after that - we add a third Web application. If the compute instance is not enough to withstand the load of </w:t>
-            </w:r>
-            <w:r>
-              <w:t>all</w:t>
-            </w:r>
-            <w:r>
-              <w:t xml:space="preserve"> the three web applications.</w:t>
+              <w:t>Now after that - we add a third Web application. If the compute instance is not enough to withstand the load of all the three web applications.</w:t>
             </w:r>
           </w:p>
           <w:p>
@@ -1401,18 +1530,139 @@
     </w:tbl>
     <w:p>
       <w:pPr>
+        <w:pStyle w:val="Heading3"/>
+      </w:pPr>
+      <w:r>
+        <w:t>TYPES OF APP SERVICE PLAN</w:t>
+      </w:r>
+      <w:bookmarkEnd w:id="4"/>
+    </w:p>
+    <w:p>
+      <w:pPr>
+        <w:jc w:val="center"/>
+      </w:pPr>
+      <w:r>
+        <w:rPr>
+          <w:noProof/>
+        </w:rPr>
+        <w:drawing>
+          <wp:inline distT="0" distB="0" distL="0" distR="0" wp14:anchorId="51250E5A" wp14:editId="15A46C3D">
+            <wp:extent cx="4810125" cy="2540013"/>
+            <wp:effectExtent l="19050" t="19050" r="9525" b="12700"/>
+            <wp:docPr id="83" name="Picture 83"/>
+            <wp:cNvGraphicFramePr>
+              <a:graphicFrameLocks xmlns:a="http://schemas.openxmlformats.org/drawingml/2006/main" noChangeAspect="1"/>
+            </wp:cNvGraphicFramePr>
+            <a:graphic xmlns:a="http://schemas.openxmlformats.org/drawingml/2006/main">
+              <a:graphicData uri="http://schemas.openxmlformats.org/drawingml/2006/picture">
+                <pic:pic xmlns:pic="http://schemas.openxmlformats.org/drawingml/2006/picture">
+                  <pic:nvPicPr>
+                    <pic:cNvPr id="1" name=""/>
+                    <pic:cNvPicPr/>
+                  </pic:nvPicPr>
+                  <pic:blipFill>
+                    <a:blip r:embed="rId10"/>
+                    <a:stretch>
+                      <a:fillRect/>
+                    </a:stretch>
+                  </pic:blipFill>
+                  <pic:spPr>
+                    <a:xfrm>
+                      <a:off x="0" y="0"/>
+                      <a:ext cx="4826561" cy="2548692"/>
+                    </a:xfrm>
+                    <a:prstGeom prst="rect">
+                      <a:avLst/>
+                    </a:prstGeom>
+                    <a:ln>
+                      <a:solidFill>
+                        <a:schemeClr val="accent1"/>
+                      </a:solidFill>
+                    </a:ln>
+                  </pic:spPr>
+                </pic:pic>
+              </a:graphicData>
+            </a:graphic>
+          </wp:inline>
+        </w:drawing>
+      </w:r>
+    </w:p>
+    <w:p>
+      <w:pPr>
+        <w:pStyle w:val="NoSpacing"/>
+      </w:pPr>
+      <w:r>
+        <w:rPr>
+          <w:noProof/>
+        </w:rPr>
+        <w:lastRenderedPageBreak/>
+        <w:drawing>
+          <wp:inline distT="0" distB="0" distL="0" distR="0" wp14:anchorId="5FD915F5" wp14:editId="262C41E1">
+            <wp:extent cx="6896100" cy="3388667"/>
+            <wp:effectExtent l="19050" t="19050" r="19050" b="21590"/>
+            <wp:docPr id="289" name="Picture 289"/>
+            <wp:cNvGraphicFramePr>
+              <a:graphicFrameLocks xmlns:a="http://schemas.openxmlformats.org/drawingml/2006/main" noChangeAspect="1"/>
+            </wp:cNvGraphicFramePr>
+            <a:graphic xmlns:a="http://schemas.openxmlformats.org/drawingml/2006/main">
+              <a:graphicData uri="http://schemas.openxmlformats.org/drawingml/2006/picture">
+                <pic:pic xmlns:pic="http://schemas.openxmlformats.org/drawingml/2006/picture">
+                  <pic:nvPicPr>
+                    <pic:cNvPr id="1" name=""/>
+                    <pic:cNvPicPr/>
+                  </pic:nvPicPr>
+                  <pic:blipFill>
+                    <a:blip r:embed="rId11"/>
+                    <a:stretch>
+                      <a:fillRect/>
+                    </a:stretch>
+                  </pic:blipFill>
+                  <pic:spPr>
+                    <a:xfrm>
+                      <a:off x="0" y="0"/>
+                      <a:ext cx="6922841" cy="3401807"/>
+                    </a:xfrm>
+                    <a:prstGeom prst="rect">
+                      <a:avLst/>
+                    </a:prstGeom>
+                    <a:ln>
+                      <a:solidFill>
+                        <a:schemeClr val="accent1"/>
+                      </a:solidFill>
+                    </a:ln>
+                  </pic:spPr>
+                </pic:pic>
+              </a:graphicData>
+            </a:graphic>
+          </wp:inline>
+        </w:drawing>
+      </w:r>
+    </w:p>
+    <w:p>
+      <w:pPr>
+        <w:pStyle w:val="NoSpacing"/>
+        <w:numPr>
+          <w:ilvl w:val="0"/>
+          <w:numId w:val="3"/>
+        </w:numPr>
+      </w:pPr>
+      <w:r>
+        <w:t xml:space="preserve">In the above pricing table of app service plan show different features associated with different App service plans. </w:t>
+      </w:r>
+    </w:p>
+    <w:p>
+      <w:pPr>
         <w:pStyle w:val="Heading2"/>
         <w:rPr>
           <w:rFonts w:eastAsiaTheme="minorHAnsi"/>
         </w:rPr>
       </w:pPr>
       <w:bookmarkStart w:id="5" w:name="_Toc124620623"/>
-      <w:bookmarkStart w:id="6" w:name="_Toc124842320"/>
+      <w:bookmarkStart w:id="6" w:name="_Toc129765992"/>
       <w:r>
         <w:rPr>
           <w:rFonts w:eastAsiaTheme="minorHAnsi"/>
         </w:rPr>
-        <w:lastRenderedPageBreak/>
         <w:t>CREATING AN APP SERVICE</w:t>
       </w:r>
       <w:bookmarkEnd w:id="5"/>
@@ -1462,7 +1712,7 @@
                     <pic:cNvPicPr/>
                   </pic:nvPicPr>
                   <pic:blipFill>
-                    <a:blip r:embed="rId10"/>
+                    <a:blip r:embed="rId12"/>
                     <a:stretch>
                       <a:fillRect/>
                     </a:stretch>
@@ -1508,12 +1758,12 @@
             <w:pPr>
               <w:pStyle w:val="NoSpacing"/>
               <w:rPr>
-                <w:color w:val="00B0F0"/>
+                <w:color w:val="C00000"/>
               </w:rPr>
             </w:pPr>
             <w:r>
               <w:rPr>
-                <w:color w:val="00B0F0"/>
+                <w:color w:val="C00000"/>
               </w:rPr>
               <w:t>NAME</w:t>
             </w:r>
@@ -1542,12 +1792,12 @@
             <w:pPr>
               <w:pStyle w:val="NoSpacing"/>
               <w:rPr>
-                <w:color w:val="00B0F0"/>
+                <w:color w:val="C00000"/>
               </w:rPr>
             </w:pPr>
             <w:r>
               <w:rPr>
-                <w:color w:val="00B0F0"/>
+                <w:color w:val="C00000"/>
               </w:rPr>
               <w:t>PUBLISH</w:t>
             </w:r>
@@ -1576,12 +1826,12 @@
             <w:pPr>
               <w:pStyle w:val="NoSpacing"/>
               <w:rPr>
-                <w:color w:val="00B0F0"/>
+                <w:color w:val="C00000"/>
               </w:rPr>
             </w:pPr>
             <w:r>
               <w:rPr>
-                <w:color w:val="00B0F0"/>
+                <w:color w:val="C00000"/>
               </w:rPr>
               <w:t>RUNTIME STACK</w:t>
             </w:r>
@@ -1616,12 +1866,12 @@
             <w:pPr>
               <w:pStyle w:val="NoSpacing"/>
               <w:rPr>
-                <w:color w:val="00B0F0"/>
+                <w:color w:val="C00000"/>
               </w:rPr>
             </w:pPr>
             <w:r>
               <w:rPr>
-                <w:color w:val="00B0F0"/>
+                <w:color w:val="C00000"/>
               </w:rPr>
               <w:t>OPERATING SYSTEM</w:t>
             </w:r>
@@ -1653,12 +1903,12 @@
             <w:pPr>
               <w:pStyle w:val="NoSpacing"/>
               <w:rPr>
-                <w:color w:val="00B0F0"/>
+                <w:color w:val="C00000"/>
               </w:rPr>
             </w:pPr>
             <w:r>
               <w:rPr>
-                <w:color w:val="00B0F0"/>
+                <w:color w:val="C00000"/>
               </w:rPr>
               <w:t>WINDOWS PLAN</w:t>
             </w:r>
@@ -1703,12 +1953,12 @@
             <w:pPr>
               <w:pStyle w:val="NoSpacing"/>
               <w:rPr>
-                <w:color w:val="00B0F0"/>
+                <w:color w:val="C00000"/>
               </w:rPr>
             </w:pPr>
             <w:r>
               <w:rPr>
-                <w:color w:val="00B0F0"/>
+                <w:color w:val="C00000"/>
               </w:rPr>
               <w:t>SKU / SIZE</w:t>
             </w:r>
@@ -1727,7 +1977,19 @@
               </w:numPr>
             </w:pPr>
             <w:r>
-              <w:t xml:space="preserve">Here we select the type SKU/ Size  available for a given app service plan </w:t>
+              <w:t xml:space="preserve">Here we select the </w:t>
+            </w:r>
+            <w:r>
+              <w:t>type of</w:t>
+            </w:r>
+            <w:r>
+              <w:t xml:space="preserve"> SKU/ </w:t>
+            </w:r>
+            <w:r>
+              <w:t>Size available</w:t>
+            </w:r>
+            <w:r>
+              <w:t xml:space="preserve"> for a given app service plan </w:t>
             </w:r>
           </w:p>
         </w:tc>
@@ -1759,6 +2021,7 @@
         <w:rPr>
           <w:noProof/>
         </w:rPr>
+        <w:lastRenderedPageBreak/>
         <w:drawing>
           <wp:inline distT="0" distB="0" distL="0" distR="0" wp14:anchorId="672CA7F3" wp14:editId="37340765">
             <wp:extent cx="6858000" cy="499110"/>
@@ -1775,7 +2038,7 @@
                     <pic:cNvPicPr/>
                   </pic:nvPicPr>
                   <pic:blipFill>
-                    <a:blip r:embed="rId11"/>
+                    <a:blip r:embed="rId13"/>
                     <a:stretch>
                       <a:fillRect/>
                     </a:stretch>
@@ -1842,7 +2105,7 @@
                           </pic:cNvPicPr>
                         </pic:nvPicPr>
                         <pic:blipFill>
-                          <a:blip r:embed="rId12" cstate="print">
+                          <a:blip r:embed="rId14" cstate="print">
                             <a:extLst>
                               <a:ext uri="{28A0092B-C50C-407E-A947-70E740481C1C}">
                                 <a14:useLocalDpi xmlns:a14="http://schemas.microsoft.com/office/drawing/2010/main" val="0"/>
@@ -1890,7 +2153,7 @@
             <w:r>
               <w:t xml:space="preserve">Once the setup is done. Azure will host a default “.NET Core” based application on Azure webapp service. For our case it can be accessed at -  </w:t>
             </w:r>
-            <w:hyperlink r:id="rId13" w:history="1">
+            <w:hyperlink r:id="rId15" w:history="1">
               <w:r>
                 <w:rPr>
                   <w:rStyle w:val="Hyperlink"/>
@@ -1912,22 +2175,16 @@
     </w:tbl>
     <w:p>
       <w:pPr>
-        <w:pStyle w:val="NoSpacing"/>
-      </w:pPr>
-    </w:p>
-    <w:p>
-      <w:pPr>
         <w:pStyle w:val="Heading3"/>
         <w:rPr>
           <w:rFonts w:eastAsiaTheme="minorHAnsi"/>
         </w:rPr>
       </w:pPr>
-      <w:bookmarkStart w:id="7" w:name="_Toc124842321"/>
+      <w:bookmarkStart w:id="7" w:name="_Toc129765993"/>
       <w:r>
         <w:rPr>
           <w:rFonts w:eastAsiaTheme="minorHAnsi"/>
         </w:rPr>
-        <w:lastRenderedPageBreak/>
         <w:t>SIMPLE CHANGES IN THE WEB APP</w:t>
       </w:r>
       <w:bookmarkEnd w:id="7"/>
@@ -1991,7 +2248,7 @@
                     <pic:cNvPicPr/>
                   </pic:nvPicPr>
                   <pic:blipFill>
-                    <a:blip r:embed="rId14"/>
+                    <a:blip r:embed="rId16"/>
                     <a:stretch>
                       <a:fillRect/>
                     </a:stretch>
@@ -2048,7 +2305,7 @@
                     <pic:cNvPicPr/>
                   </pic:nvPicPr>
                   <pic:blipFill>
-                    <a:blip r:embed="rId15"/>
+                    <a:blip r:embed="rId17"/>
                     <a:stretch>
                       <a:fillRect/>
                     </a:stretch>
@@ -2077,37 +2334,180 @@
     <w:p>
       <w:pPr>
         <w:pStyle w:val="Heading2"/>
-        <w:rPr>
-          <w:rFonts w:eastAsiaTheme="minorHAnsi"/>
-        </w:rPr>
       </w:pPr>
       <w:bookmarkStart w:id="8" w:name="_Toc124620624"/>
-      <w:bookmarkStart w:id="9" w:name="_Toc124842322"/>
-      <w:r>
-        <w:rPr>
-          <w:rFonts w:eastAsiaTheme="minorHAnsi"/>
-        </w:rPr>
-        <w:t>AZURE</w:t>
-      </w:r>
-      <w:r>
-        <w:rPr>
-          <w:rFonts w:eastAsiaTheme="minorHAnsi"/>
-        </w:rPr>
-        <w:t xml:space="preserve"> WEB APP</w:t>
-      </w:r>
-      <w:r>
-        <w:rPr>
-          <w:rFonts w:eastAsiaTheme="minorHAnsi"/>
-        </w:rPr>
-        <w:t xml:space="preserve"> LOGGING</w:t>
-      </w:r>
+      <w:bookmarkStart w:id="9" w:name="_Toc129765996"/>
+      <w:bookmarkStart w:id="10" w:name="_Toc124620625"/>
+      <w:bookmarkStart w:id="11" w:name="_Toc129765998"/>
+      <w:r>
+        <w:t>AUTOSCALING THE AZURE WEB APP</w:t>
+      </w:r>
+      <w:bookmarkEnd w:id="10"/>
+      <w:bookmarkEnd w:id="11"/>
     </w:p>
     <w:p>
       <w:pPr>
         <w:pStyle w:val="NoSpacing"/>
-      </w:pPr>
-      <w:r>
-        <w:t>There are different types of logging feature available for Azure Web App</w:t>
+        <w:numPr>
+          <w:ilvl w:val="0"/>
+          <w:numId w:val="13"/>
+        </w:numPr>
+      </w:pPr>
+      <w:r>
+        <w:t xml:space="preserve">We get the autoscaling feature if the app service plan is </w:t>
+      </w:r>
+      <w:r>
+        <w:rPr>
+          <w:i/>
+          <w:iCs/>
+        </w:rPr>
+        <w:t>Standard App Service plan or higher</w:t>
+      </w:r>
+      <w:r>
+        <w:t>.</w:t>
+      </w:r>
+    </w:p>
+    <w:p>
+      <w:pPr>
+        <w:pStyle w:val="NoSpacing"/>
+        <w:numPr>
+          <w:ilvl w:val="0"/>
+          <w:numId w:val="13"/>
+        </w:numPr>
+      </w:pPr>
+      <w:r>
+        <w:t xml:space="preserve">The autoscaling feature is useful when the traffic increases to the webapp. </w:t>
+      </w:r>
+    </w:p>
+    <w:p>
+      <w:pPr>
+        <w:pStyle w:val="NoSpacing"/>
+        <w:numPr>
+          <w:ilvl w:val="0"/>
+          <w:numId w:val="13"/>
+        </w:numPr>
+      </w:pPr>
+      <w:r>
+        <w:t>Scaling out add more compute resources which help in distributing the load across these virtual machines.</w:t>
+      </w:r>
+    </w:p>
+    <w:p>
+      <w:pPr>
+        <w:pStyle w:val="NoSpacing"/>
+        <w:numPr>
+          <w:ilvl w:val="0"/>
+          <w:numId w:val="13"/>
+        </w:numPr>
+      </w:pPr>
+      <w:r>
+        <w:t xml:space="preserve">Note – </w:t>
+      </w:r>
+    </w:p>
+    <w:p>
+      <w:pPr>
+        <w:pStyle w:val="NoSpacing"/>
+        <w:numPr>
+          <w:ilvl w:val="1"/>
+          <w:numId w:val="13"/>
+        </w:numPr>
+      </w:pPr>
+      <w:r>
+        <w:t>T</w:t>
+      </w:r>
+      <w:r>
+        <w:t>he basic up service plan</w:t>
+      </w:r>
+      <w:r>
+        <w:t xml:space="preserve">, we </w:t>
+      </w:r>
+      <w:r>
+        <w:t xml:space="preserve">scale </w:t>
+      </w:r>
+      <w:r>
+        <w:t>out</w:t>
+      </w:r>
+      <w:r>
+        <w:t xml:space="preserve"> to three virtual machines</w:t>
+      </w:r>
+      <w:r>
+        <w:t xml:space="preserve"> but it’s a manual procedure</w:t>
+      </w:r>
+    </w:p>
+    <w:p>
+      <w:pPr>
+        <w:pStyle w:val="NoSpacing"/>
+        <w:numPr>
+          <w:ilvl w:val="1"/>
+          <w:numId w:val="13"/>
+        </w:numPr>
+      </w:pPr>
+      <w:r>
+        <w:t>For auto scaling we need to choose the standard service plan or higher.</w:t>
+      </w:r>
+    </w:p>
+    <w:p>
+      <w:pPr>
+        <w:pStyle w:val="NoSpacing"/>
+        <w:numPr>
+          <w:ilvl w:val="0"/>
+          <w:numId w:val="13"/>
+        </w:numPr>
+      </w:pPr>
+      <w:r>
+        <w:lastRenderedPageBreak/>
+        <w:t>We need to create rules and conditions to trigger the scaling process. For example, we can create a condition based on the percentage of the underlying compute infrastructure</w:t>
+      </w:r>
+    </w:p>
+    <w:p>
+      <w:pPr>
+        <w:pStyle w:val="NoSpacing"/>
+        <w:numPr>
+          <w:ilvl w:val="1"/>
+          <w:numId w:val="13"/>
+        </w:numPr>
+      </w:pPr>
+      <w:r>
+        <w:t>Example - if the C.P.U goes beyond a particular limit, we can scale out the number of machines automatically.</w:t>
+      </w:r>
+    </w:p>
+    <w:p>
+      <w:pPr>
+        <w:pStyle w:val="NoSpacing"/>
+        <w:numPr>
+          <w:ilvl w:val="0"/>
+          <w:numId w:val="13"/>
+        </w:numPr>
+      </w:pPr>
+      <w:r>
+        <w:t>If the load decreases, it should scale in the number of virtual machines.</w:t>
+      </w:r>
+    </w:p>
+    <w:p>
+      <w:pPr>
+        <w:pStyle w:val="Heading3"/>
+      </w:pPr>
+      <w:bookmarkStart w:id="12" w:name="_Toc129765999"/>
+      <w:r>
+        <w:t>IMPLEMENTING AUTOSCALING THE AZURE WEB APP</w:t>
+      </w:r>
+      <w:bookmarkEnd w:id="12"/>
+    </w:p>
+    <w:p>
+      <w:pPr>
+        <w:pStyle w:val="NoSpacing"/>
+        <w:numPr>
+          <w:ilvl w:val="0"/>
+          <w:numId w:val="14"/>
+        </w:numPr>
+        <w:rPr>
+          <w:noProof/>
+        </w:rPr>
+      </w:pPr>
+      <w:r>
+        <w:rPr>
+          <w:noProof/>
+        </w:rPr>
+        <w:t xml:space="preserve">For basic app plan – We can do only manual scaling </w:t>
       </w:r>
     </w:p>
     <w:p>
@@ -2120,365 +2520,10 @@
           <w:noProof/>
         </w:rPr>
         <w:drawing>
-          <wp:inline distT="0" distB="0" distL="0" distR="0" wp14:anchorId="38ADC03E" wp14:editId="7B4FEBDB">
-            <wp:extent cx="6589116" cy="4248150"/>
-            <wp:effectExtent l="19050" t="19050" r="21590" b="19050"/>
-            <wp:docPr id="2" name="Picture 2"/>
-            <wp:cNvGraphicFramePr>
-              <a:graphicFrameLocks xmlns:a="http://schemas.openxmlformats.org/drawingml/2006/main" noChangeAspect="1"/>
-            </wp:cNvGraphicFramePr>
-            <a:graphic xmlns:a="http://schemas.openxmlformats.org/drawingml/2006/main">
-              <a:graphicData uri="http://schemas.openxmlformats.org/drawingml/2006/picture">
-                <pic:pic xmlns:pic="http://schemas.openxmlformats.org/drawingml/2006/picture">
-                  <pic:nvPicPr>
-                    <pic:cNvPr id="1" name=""/>
-                    <pic:cNvPicPr/>
-                  </pic:nvPicPr>
-                  <pic:blipFill>
-                    <a:blip r:embed="rId16"/>
-                    <a:stretch>
-                      <a:fillRect/>
-                    </a:stretch>
-                  </pic:blipFill>
-                  <pic:spPr>
-                    <a:xfrm>
-                      <a:off x="0" y="0"/>
-                      <a:ext cx="6610277" cy="4261793"/>
-                    </a:xfrm>
-                    <a:prstGeom prst="rect">
-                      <a:avLst/>
-                    </a:prstGeom>
-                    <a:ln>
-                      <a:solidFill>
-                        <a:schemeClr val="accent1"/>
-                      </a:solidFill>
-                    </a:ln>
-                  </pic:spPr>
-                </pic:pic>
-              </a:graphicData>
-            </a:graphic>
-          </wp:inline>
-        </w:drawing>
-      </w:r>
-    </w:p>
-    <w:tbl>
-      <w:tblPr>
-        <w:tblStyle w:val="TableGrid"/>
-        <w:tblW w:w="0" w:type="auto"/>
-        <w:tblLook w:val="04A0" w:firstRow="1" w:lastRow="0" w:firstColumn="1" w:lastColumn="0" w:noHBand="0" w:noVBand="1"/>
-      </w:tblPr>
-      <w:tblGrid>
-        <w:gridCol w:w="2695"/>
-        <w:gridCol w:w="8095"/>
-      </w:tblGrid>
-      <w:tr>
-        <w:tc>
-          <w:tcPr>
-            <w:tcW w:w="2695" w:type="dxa"/>
-          </w:tcPr>
-          <w:p>
-            <w:pPr>
-              <w:pStyle w:val="NoSpacing"/>
-              <w:rPr>
-                <w:color w:val="C00000"/>
-              </w:rPr>
-            </w:pPr>
-            <w:r>
-              <w:rPr>
-                <w:color w:val="C00000"/>
-              </w:rPr>
-              <w:lastRenderedPageBreak/>
-              <w:t>APPLICATION LOGGING</w:t>
-            </w:r>
-          </w:p>
-        </w:tc>
-        <w:tc>
-          <w:tcPr>
-            <w:tcW w:w="8095" w:type="dxa"/>
-          </w:tcPr>
-          <w:p>
-            <w:pPr>
-              <w:pStyle w:val="NoSpacing"/>
-            </w:pPr>
-            <w:r>
-              <w:t>This captures log messages that are generated from application code</w:t>
-            </w:r>
-          </w:p>
-        </w:tc>
-      </w:tr>
-      <w:tr>
-        <w:tc>
-          <w:tcPr>
-            <w:tcW w:w="2695" w:type="dxa"/>
-          </w:tcPr>
-          <w:p>
-            <w:pPr>
-              <w:pStyle w:val="NoSpacing"/>
-              <w:rPr>
-                <w:color w:val="C00000"/>
-              </w:rPr>
-            </w:pPr>
-            <w:r>
-              <w:rPr>
-                <w:color w:val="C00000"/>
-              </w:rPr>
-              <w:t>WEBSERVER LOGGING</w:t>
-            </w:r>
-          </w:p>
-        </w:tc>
-        <w:tc>
-          <w:tcPr>
-            <w:tcW w:w="8095" w:type="dxa"/>
-          </w:tcPr>
-          <w:p>
-            <w:pPr>
-              <w:pStyle w:val="NoSpacing"/>
-            </w:pPr>
-            <w:r>
-              <w:t>This records raw HTTP request data</w:t>
-            </w:r>
-          </w:p>
-        </w:tc>
-      </w:tr>
-      <w:tr>
-        <w:tc>
-          <w:tcPr>
-            <w:tcW w:w="2695" w:type="dxa"/>
-          </w:tcPr>
-          <w:p>
-            <w:pPr>
-              <w:pStyle w:val="NoSpacing"/>
-              <w:rPr>
-                <w:color w:val="C00000"/>
-              </w:rPr>
-            </w:pPr>
-            <w:r>
-              <w:rPr>
-                <w:color w:val="C00000"/>
-              </w:rPr>
-              <w:t>DETAILED ERROR MESSGES</w:t>
-            </w:r>
-          </w:p>
-        </w:tc>
-        <w:tc>
-          <w:tcPr>
-            <w:tcW w:w="8095" w:type="dxa"/>
-          </w:tcPr>
-          <w:p>
-            <w:pPr>
-              <w:pStyle w:val="NoSpacing"/>
-            </w:pPr>
-            <w:r>
-              <w:t>This stores the copies of .htm error pages that would have been sent to the client browser</w:t>
-            </w:r>
-          </w:p>
-        </w:tc>
-      </w:tr>
-      <w:tr>
-        <w:tc>
-          <w:tcPr>
-            <w:tcW w:w="2695" w:type="dxa"/>
-          </w:tcPr>
-          <w:p>
-            <w:pPr>
-              <w:pStyle w:val="NoSpacing"/>
-              <w:rPr>
-                <w:color w:val="C00000"/>
-              </w:rPr>
-            </w:pPr>
-            <w:r>
-              <w:rPr>
-                <w:color w:val="C00000"/>
-              </w:rPr>
-              <w:t>DEPLOYMENT LOGGING</w:t>
-            </w:r>
-          </w:p>
-        </w:tc>
-        <w:tc>
-          <w:tcPr>
-            <w:tcW w:w="8095" w:type="dxa"/>
-          </w:tcPr>
-          <w:p>
-            <w:pPr>
-              <w:pStyle w:val="NoSpacing"/>
-            </w:pPr>
-            <w:r>
-              <w:t>These are the logs when we publish content to an application</w:t>
-            </w:r>
-          </w:p>
-        </w:tc>
-      </w:tr>
-    </w:tbl>
-    <w:p>
-      <w:pPr>
-        <w:pStyle w:val="Heading3"/>
-      </w:pPr>
-      <w:r>
-        <w:t>LIVE LOGS</w:t>
-      </w:r>
-    </w:p>
-    <w:p>
-      <w:pPr>
-        <w:pStyle w:val="NoSpacing"/>
-        <w:rPr>
-          <w:noProof/>
-        </w:rPr>
-      </w:pPr>
-    </w:p>
-    <w:tbl>
-      <w:tblPr>
-        <w:tblStyle w:val="TableGrid"/>
-        <w:tblW w:w="0" w:type="auto"/>
-        <w:tblLook w:val="04A0" w:firstRow="1" w:lastRow="0" w:firstColumn="1" w:lastColumn="0" w:noHBand="0" w:noVBand="1"/>
-      </w:tblPr>
-      <w:tblGrid>
-        <w:gridCol w:w="5395"/>
-        <w:gridCol w:w="5395"/>
-      </w:tblGrid>
-      <w:tr>
-        <w:tc>
-          <w:tcPr>
-            <w:tcW w:w="5395" w:type="dxa"/>
-          </w:tcPr>
-          <w:p>
-            <w:pPr>
-              <w:pStyle w:val="NoSpacing"/>
-              <w:numPr>
-                <w:ilvl w:val="0"/>
-                <w:numId w:val="7"/>
-              </w:numPr>
-              <w:rPr>
-                <w:noProof/>
-              </w:rPr>
-            </w:pPr>
-            <w:r>
-              <w:rPr>
-                <w:noProof/>
-              </w:rPr>
-              <w:t>To enable</w:t>
-            </w:r>
-            <w:r>
-              <w:rPr>
-                <w:noProof/>
-              </w:rPr>
-              <w:t xml:space="preserve"> live</w:t>
-            </w:r>
-            <w:r>
-              <w:rPr>
-                <w:noProof/>
-              </w:rPr>
-              <w:t xml:space="preserve"> logs </w:t>
-            </w:r>
-            <w:r>
-              <w:rPr>
-                <w:noProof/>
-              </w:rPr>
-              <w:t>– we need to turn on the logging from App Service Logs</w:t>
-            </w:r>
-          </w:p>
-          <w:p>
-            <w:pPr>
-              <w:pStyle w:val="NoSpacing"/>
-              <w:numPr>
-                <w:ilvl w:val="0"/>
-                <w:numId w:val="7"/>
-              </w:numPr>
-              <w:rPr>
-                <w:noProof/>
-              </w:rPr>
-            </w:pPr>
-            <w:r>
-              <w:rPr>
-                <w:noProof/>
-              </w:rPr>
-              <w:t>For example – To capture web-server logs in a File system</w:t>
-            </w:r>
-          </w:p>
-          <w:p>
-            <w:pPr>
-              <w:pStyle w:val="NoSpacing"/>
-              <w:rPr>
-                <w:noProof/>
-              </w:rPr>
-            </w:pPr>
-          </w:p>
-        </w:tc>
-        <w:tc>
-          <w:tcPr>
-            <w:tcW w:w="5395" w:type="dxa"/>
-          </w:tcPr>
-          <w:p>
-            <w:pPr>
-              <w:pStyle w:val="NoSpacing"/>
-              <w:rPr>
-                <w:noProof/>
-              </w:rPr>
-            </w:pPr>
-            <w:r>
-              <w:rPr>
-                <w:noProof/>
-              </w:rPr>
-              <w:drawing>
-                <wp:inline distT="0" distB="0" distL="0" distR="0" wp14:anchorId="0B1D0C91" wp14:editId="3F742BB7">
-                  <wp:extent cx="1666875" cy="1399957"/>
-                  <wp:effectExtent l="0" t="0" r="0" b="0"/>
-                  <wp:docPr id="4" name="Picture 4"/>
-                  <wp:cNvGraphicFramePr>
-                    <a:graphicFrameLocks xmlns:a="http://schemas.openxmlformats.org/drawingml/2006/main" noChangeAspect="1"/>
-                  </wp:cNvGraphicFramePr>
-                  <a:graphic xmlns:a="http://schemas.openxmlformats.org/drawingml/2006/main">
-                    <a:graphicData uri="http://schemas.openxmlformats.org/drawingml/2006/picture">
-                      <pic:pic xmlns:pic="http://schemas.openxmlformats.org/drawingml/2006/picture">
-                        <pic:nvPicPr>
-                          <pic:cNvPr id="1" name=""/>
-                          <pic:cNvPicPr/>
-                        </pic:nvPicPr>
-                        <pic:blipFill>
-                          <a:blip r:embed="rId17"/>
-                          <a:stretch>
-                            <a:fillRect/>
-                          </a:stretch>
-                        </pic:blipFill>
-                        <pic:spPr>
-                          <a:xfrm>
-                            <a:off x="0" y="0"/>
-                            <a:ext cx="1671231" cy="1403615"/>
-                          </a:xfrm>
-                          <a:prstGeom prst="rect">
-                            <a:avLst/>
-                          </a:prstGeom>
-                        </pic:spPr>
-                      </pic:pic>
-                    </a:graphicData>
-                  </a:graphic>
-                </wp:inline>
-              </w:drawing>
-            </w:r>
-          </w:p>
-        </w:tc>
-      </w:tr>
-    </w:tbl>
-    <w:p>
-      <w:pPr>
-        <w:pStyle w:val="NoSpacing"/>
-        <w:rPr>
-          <w:noProof/>
-        </w:rPr>
-      </w:pPr>
-    </w:p>
-    <w:p>
-      <w:pPr>
-        <w:pStyle w:val="NoSpacing"/>
-      </w:pPr>
-      <w:r>
-        <w:rPr>
-          <w:noProof/>
-        </w:rPr>
-        <w:drawing>
-          <wp:inline distT="0" distB="0" distL="0" distR="0" wp14:anchorId="377D6136" wp14:editId="4D660BFD">
-            <wp:extent cx="6858000" cy="3315970"/>
-            <wp:effectExtent l="19050" t="19050" r="19050" b="17780"/>
-            <wp:docPr id="3" name="Picture 3"/>
+          <wp:inline distT="0" distB="0" distL="0" distR="0" wp14:anchorId="39F6C8D4" wp14:editId="4B8338C5">
+            <wp:extent cx="5648325" cy="1540215"/>
+            <wp:effectExtent l="19050" t="19050" r="9525" b="22225"/>
+            <wp:docPr id="307" name="Picture 307"/>
             <wp:cNvGraphicFramePr>
               <a:graphicFrameLocks xmlns:a="http://schemas.openxmlformats.org/drawingml/2006/main" noChangeAspect="1"/>
             </wp:cNvGraphicFramePr>
@@ -2498,7 +2543,7 @@
                   <pic:spPr>
                     <a:xfrm>
                       <a:off x="0" y="0"/>
-                      <a:ext cx="6858000" cy="3315970"/>
+                      <a:ext cx="5683223" cy="1549731"/>
                     </a:xfrm>
                     <a:prstGeom prst="rect">
                       <a:avLst/>
@@ -2518,6 +2563,179 @@
     </w:p>
     <w:p>
       <w:pPr>
+        <w:pStyle w:val="NoSpacing"/>
+        <w:numPr>
+          <w:ilvl w:val="0"/>
+          <w:numId w:val="14"/>
+        </w:numPr>
+      </w:pPr>
+      <w:r>
+        <w:t>For Standard and higher app plans – auto scaling feature is available.</w:t>
+      </w:r>
+    </w:p>
+    <w:p>
+      <w:pPr>
+        <w:pStyle w:val="NoSpacing"/>
+        <w:ind w:left="720"/>
+      </w:pPr>
+      <w:r>
+        <w:rPr>
+          <w:noProof/>
+        </w:rPr>
+        <w:drawing>
+          <wp:inline distT="0" distB="0" distL="0" distR="0" wp14:anchorId="0425A98C" wp14:editId="33E61A61">
+            <wp:extent cx="5572125" cy="1837254"/>
+            <wp:effectExtent l="19050" t="19050" r="9525" b="10795"/>
+            <wp:docPr id="308" name="Picture 308"/>
+            <wp:cNvGraphicFramePr>
+              <a:graphicFrameLocks xmlns:a="http://schemas.openxmlformats.org/drawingml/2006/main" noChangeAspect="1"/>
+            </wp:cNvGraphicFramePr>
+            <a:graphic xmlns:a="http://schemas.openxmlformats.org/drawingml/2006/main">
+              <a:graphicData uri="http://schemas.openxmlformats.org/drawingml/2006/picture">
+                <pic:pic xmlns:pic="http://schemas.openxmlformats.org/drawingml/2006/picture">
+                  <pic:nvPicPr>
+                    <pic:cNvPr id="1" name=""/>
+                    <pic:cNvPicPr/>
+                  </pic:nvPicPr>
+                  <pic:blipFill>
+                    <a:blip r:embed="rId19"/>
+                    <a:stretch>
+                      <a:fillRect/>
+                    </a:stretch>
+                  </pic:blipFill>
+                  <pic:spPr>
+                    <a:xfrm>
+                      <a:off x="0" y="0"/>
+                      <a:ext cx="5603958" cy="1847750"/>
+                    </a:xfrm>
+                    <a:prstGeom prst="rect">
+                      <a:avLst/>
+                    </a:prstGeom>
+                    <a:ln>
+                      <a:solidFill>
+                        <a:schemeClr val="accent1"/>
+                      </a:solidFill>
+                    </a:ln>
+                  </pic:spPr>
+                </pic:pic>
+              </a:graphicData>
+            </a:graphic>
+          </wp:inline>
+        </w:drawing>
+      </w:r>
+    </w:p>
+    <w:p>
+      <w:pPr>
+        <w:pStyle w:val="Heading4"/>
+      </w:pPr>
+      <w:r>
+        <w:t>AUTOSCALING CONDITON</w:t>
+      </w:r>
+    </w:p>
+    <w:p>
+      <w:r>
+        <w:t>Condition to Scale out when CPU percentage exceeds 70% utilization</w:t>
+      </w:r>
+    </w:p>
+    <w:p>
+      <w:pPr>
+        <w:pStyle w:val="NoSpacing"/>
+      </w:pPr>
+      <w:r>
+        <w:rPr>
+          <w:noProof/>
+        </w:rPr>
+        <w:drawing>
+          <wp:inline distT="0" distB="0" distL="0" distR="0" wp14:anchorId="1D8ECFC3" wp14:editId="0AC51B20">
+            <wp:extent cx="6858000" cy="3032125"/>
+            <wp:effectExtent l="19050" t="19050" r="19050" b="15875"/>
+            <wp:docPr id="7" name="Picture 7"/>
+            <wp:cNvGraphicFramePr>
+              <a:graphicFrameLocks xmlns:a="http://schemas.openxmlformats.org/drawingml/2006/main" noChangeAspect="1"/>
+            </wp:cNvGraphicFramePr>
+            <a:graphic xmlns:a="http://schemas.openxmlformats.org/drawingml/2006/main">
+              <a:graphicData uri="http://schemas.openxmlformats.org/drawingml/2006/picture">
+                <pic:pic xmlns:pic="http://schemas.openxmlformats.org/drawingml/2006/picture">
+                  <pic:nvPicPr>
+                    <pic:cNvPr id="1" name=""/>
+                    <pic:cNvPicPr/>
+                  </pic:nvPicPr>
+                  <pic:blipFill>
+                    <a:blip r:embed="rId20"/>
+                    <a:stretch>
+                      <a:fillRect/>
+                    </a:stretch>
+                  </pic:blipFill>
+                  <pic:spPr>
+                    <a:xfrm>
+                      <a:off x="0" y="0"/>
+                      <a:ext cx="6858000" cy="3032125"/>
+                    </a:xfrm>
+                    <a:prstGeom prst="rect">
+                      <a:avLst/>
+                    </a:prstGeom>
+                    <a:ln>
+                      <a:solidFill>
+                        <a:schemeClr val="accent1"/>
+                      </a:solidFill>
+                    </a:ln>
+                  </pic:spPr>
+                </pic:pic>
+              </a:graphicData>
+            </a:graphic>
+          </wp:inline>
+        </w:drawing>
+      </w:r>
+    </w:p>
+    <w:p>
+      <w:pPr>
+        <w:pStyle w:val="NoSpacing"/>
+        <w:jc w:val="center"/>
+      </w:pPr>
+      <w:r>
+        <w:rPr>
+          <w:noProof/>
+        </w:rPr>
+        <w:lastRenderedPageBreak/>
+        <w:drawing>
+          <wp:inline distT="0" distB="0" distL="0" distR="0" wp14:anchorId="46AE3F57" wp14:editId="25C0C699">
+            <wp:extent cx="5886450" cy="2902892"/>
+            <wp:effectExtent l="0" t="0" r="0" b="0"/>
+            <wp:docPr id="8" name="Picture 8"/>
+            <wp:cNvGraphicFramePr>
+              <a:graphicFrameLocks xmlns:a="http://schemas.openxmlformats.org/drawingml/2006/main" noChangeAspect="1"/>
+            </wp:cNvGraphicFramePr>
+            <a:graphic xmlns:a="http://schemas.openxmlformats.org/drawingml/2006/main">
+              <a:graphicData uri="http://schemas.openxmlformats.org/drawingml/2006/picture">
+                <pic:pic xmlns:pic="http://schemas.openxmlformats.org/drawingml/2006/picture">
+                  <pic:nvPicPr>
+                    <pic:cNvPr id="1" name=""/>
+                    <pic:cNvPicPr/>
+                  </pic:nvPicPr>
+                  <pic:blipFill>
+                    <a:blip r:embed="rId21"/>
+                    <a:stretch>
+                      <a:fillRect/>
+                    </a:stretch>
+                  </pic:blipFill>
+                  <pic:spPr>
+                    <a:xfrm>
+                      <a:off x="0" y="0"/>
+                      <a:ext cx="5889979" cy="2904632"/>
+                    </a:xfrm>
+                    <a:prstGeom prst="rect">
+                      <a:avLst/>
+                    </a:prstGeom>
+                  </pic:spPr>
+                </pic:pic>
+              </a:graphicData>
+            </a:graphic>
+          </wp:inline>
+        </w:drawing>
+      </w:r>
+    </w:p>
+    <w:p>
+      <w:pPr>
         <w:pStyle w:val="Heading2"/>
         <w:rPr>
           <w:rFonts w:eastAsiaTheme="minorHAnsi"/>
@@ -2527,10 +2745,30 @@
         <w:rPr>
           <w:rFonts w:eastAsiaTheme="minorHAnsi"/>
         </w:rPr>
-        <w:t>DEPLOYMENT SLOTS</w:t>
-      </w:r>
-      <w:bookmarkEnd w:id="8"/>
-      <w:bookmarkEnd w:id="9"/>
+        <w:t>DEPLOYMENT</w:t>
+      </w:r>
+    </w:p>
+    <w:p>
+      <w:pPr>
+        <w:pStyle w:val="NoSpacing"/>
+      </w:pPr>
+    </w:p>
+    <w:p>
+      <w:pPr>
+        <w:pStyle w:val="Heading3"/>
+        <w:rPr>
+          <w:rFonts w:eastAsiaTheme="minorHAnsi"/>
+        </w:rPr>
+      </w:pPr>
+      <w:r>
+        <w:t xml:space="preserve">DEPLOYMENT </w:t>
+      </w:r>
+      <w:r>
+        <w:rPr>
+          <w:rFonts w:eastAsiaTheme="minorHAnsi"/>
+        </w:rPr>
+        <w:t>SLOTS</w:t>
+      </w:r>
     </w:p>
     <w:p>
       <w:pPr>
@@ -2585,6 +2823,7 @@
       <w:r>
         <w:t xml:space="preserve"> have a web application (</w:t>
       </w:r>
+      <w:proofErr w:type="spellStart"/>
       <w:r>
         <w:rPr>
           <w:i/>
@@ -2592,6 +2831,7 @@
         </w:rPr>
         <w:t>MyWebApp</w:t>
       </w:r>
+      <w:proofErr w:type="spellEnd"/>
       <w:r>
         <w:t>) deployed in azure. By default, it gets an</w:t>
       </w:r>
@@ -2629,13 +2869,7 @@
         <w:t xml:space="preserve">then </w:t>
       </w:r>
       <w:r>
-        <w:t xml:space="preserve">users </w:t>
-      </w:r>
-      <w:r>
-        <w:t>can</w:t>
-      </w:r>
-      <w:r>
-        <w:t xml:space="preserve"> access and use it.</w:t>
+        <w:t>users can access and use it.</w:t>
       </w:r>
     </w:p>
     <w:p>
@@ -2702,9 +2936,8 @@
         <w:rPr>
           <w:noProof/>
         </w:rPr>
-        <w:lastRenderedPageBreak/>
         <w:drawing>
-          <wp:inline distT="0" distB="0" distL="0" distR="0" wp14:anchorId="61DB0977" wp14:editId="2B06F439">
+          <wp:inline distT="0" distB="0" distL="0" distR="0" wp14:anchorId="4D118E77" wp14:editId="35933A95">
             <wp:extent cx="5076825" cy="3306987"/>
             <wp:effectExtent l="19050" t="19050" r="9525" b="27305"/>
             <wp:docPr id="299" name="Picture 299"/>
@@ -2719,7 +2952,7 @@
                     <pic:cNvPicPr/>
                   </pic:nvPicPr>
                   <pic:blipFill>
-                    <a:blip r:embed="rId19"/>
+                    <a:blip r:embed="rId22"/>
                     <a:stretch>
                       <a:fillRect/>
                     </a:stretch>
@@ -2772,7 +3005,7 @@
         </w:trPr>
         <w:tc>
           <w:tcPr>
-            <w:tcW w:w="3955" w:type="dxa"/>
+            <w:tcW w:w="4280" w:type="dxa"/>
           </w:tcPr>
           <w:p>
             <w:pPr>
@@ -2788,8 +3021,9 @@
               <w:rPr>
                 <w:noProof/>
               </w:rPr>
+              <w:lastRenderedPageBreak/>
               <w:drawing>
-                <wp:inline distT="0" distB="0" distL="0" distR="0" wp14:anchorId="44D3E7F4" wp14:editId="10764CCB">
+                <wp:inline distT="0" distB="0" distL="0" distR="0" wp14:anchorId="6C3B2750" wp14:editId="34602951">
                   <wp:extent cx="2580973" cy="1636768"/>
                   <wp:effectExtent l="0" t="0" r="0" b="1905"/>
                   <wp:docPr id="298" name="Picture 298" descr="azure staging slots"/>
@@ -2806,7 +3040,7 @@
                           </pic:cNvPicPr>
                         </pic:nvPicPr>
                         <pic:blipFill>
-                          <a:blip r:embed="rId20" cstate="print">
+                          <a:blip r:embed="rId23" cstate="print">
                             <a:extLst>
                               <a:ext uri="{28A0092B-C50C-407E-A947-70E740481C1C}">
                                 <a14:useLocalDpi xmlns:a14="http://schemas.microsoft.com/office/drawing/2010/main" val="0"/>
@@ -2841,7 +3075,7 @@
         </w:tc>
         <w:tc>
           <w:tcPr>
-            <w:tcW w:w="6835" w:type="dxa"/>
+            <w:tcW w:w="6510" w:type="dxa"/>
           </w:tcPr>
           <w:p>
             <w:pPr>
@@ -2890,13 +3124,13 @@
     </w:tbl>
     <w:p>
       <w:pPr>
-        <w:pStyle w:val="Heading3"/>
-      </w:pPr>
-      <w:bookmarkStart w:id="10" w:name="_Toc124842323"/>
+        <w:pStyle w:val="Heading4"/>
+      </w:pPr>
+      <w:bookmarkStart w:id="13" w:name="_Toc129765997"/>
       <w:r>
         <w:t>CREATING A DEPLOYMENT SLOTS</w:t>
       </w:r>
-      <w:bookmarkEnd w:id="10"/>
+      <w:bookmarkEnd w:id="13"/>
     </w:p>
     <w:p>
       <w:pPr>
@@ -2931,7 +3165,7 @@
           <w:noProof/>
         </w:rPr>
         <w:drawing>
-          <wp:inline distT="0" distB="0" distL="0" distR="0" wp14:anchorId="256CB05C" wp14:editId="55B67E21">
+          <wp:inline distT="0" distB="0" distL="0" distR="0" wp14:anchorId="313C2D7E" wp14:editId="6CAA0E17">
             <wp:extent cx="6858000" cy="1190625"/>
             <wp:effectExtent l="19050" t="19050" r="19050" b="28575"/>
             <wp:docPr id="301" name="Picture 301"/>
@@ -2946,7 +3180,7 @@
                     <pic:cNvPicPr/>
                   </pic:nvPicPr>
                   <pic:blipFill>
-                    <a:blip r:embed="rId21"/>
+                    <a:blip r:embed="rId24"/>
                     <a:stretch>
                       <a:fillRect/>
                     </a:stretch>
@@ -2986,9 +3220,8 @@
         <w:rPr>
           <w:noProof/>
         </w:rPr>
-        <w:lastRenderedPageBreak/>
         <w:drawing>
-          <wp:inline distT="0" distB="0" distL="0" distR="0" wp14:anchorId="5511A77B" wp14:editId="2152FE51">
+          <wp:inline distT="0" distB="0" distL="0" distR="0" wp14:anchorId="52EB87F5" wp14:editId="30CBA8BB">
             <wp:extent cx="5972175" cy="3785142"/>
             <wp:effectExtent l="19050" t="19050" r="9525" b="25400"/>
             <wp:docPr id="302" name="Picture 302"/>
@@ -3003,7 +3236,7 @@
                     <pic:cNvPicPr/>
                   </pic:nvPicPr>
                   <pic:blipFill>
-                    <a:blip r:embed="rId22"/>
+                    <a:blip r:embed="rId25"/>
                     <a:stretch>
                       <a:fillRect/>
                     </a:stretch>
@@ -3063,7 +3296,7 @@
       <w:r>
         <w:t xml:space="preserve">- </w:t>
       </w:r>
-      <w:hyperlink r:id="rId23" w:history="1">
+      <w:hyperlink r:id="rId26" w:history="1">
         <w:r>
           <w:rPr>
             <w:rStyle w:val="Hyperlink"/>
@@ -3083,8 +3316,9 @@
         <w:rPr>
           <w:noProof/>
         </w:rPr>
+        <w:lastRenderedPageBreak/>
         <w:drawing>
-          <wp:inline distT="0" distB="0" distL="0" distR="0" wp14:anchorId="07F31ABB" wp14:editId="14553F58">
+          <wp:inline distT="0" distB="0" distL="0" distR="0" wp14:anchorId="1014E8E6" wp14:editId="0D3786AA">
             <wp:extent cx="6858000" cy="1416050"/>
             <wp:effectExtent l="19050" t="19050" r="19050" b="12700"/>
             <wp:docPr id="303" name="Picture 303"/>
@@ -3099,7 +3333,7 @@
                     <pic:cNvPicPr/>
                   </pic:nvPicPr>
                   <pic:blipFill>
-                    <a:blip r:embed="rId24"/>
+                    <a:blip r:embed="rId27"/>
                     <a:stretch>
                       <a:fillRect/>
                     </a:stretch>
@@ -3171,7 +3405,7 @@
       <w:r>
         <w:t xml:space="preserve"> - </w:t>
       </w:r>
-      <w:hyperlink r:id="rId25" w:history="1">
+      <w:hyperlink r:id="rId28" w:history="1">
         <w:r>
           <w:rPr>
             <w:rStyle w:val="Hyperlink"/>
@@ -3193,7 +3427,7 @@
           <w:noProof/>
         </w:rPr>
         <w:drawing>
-          <wp:inline distT="0" distB="0" distL="0" distR="0" wp14:anchorId="256BCA6B" wp14:editId="33412E3C">
+          <wp:inline distT="0" distB="0" distL="0" distR="0" wp14:anchorId="2635E9B2" wp14:editId="7D532581">
             <wp:extent cx="6858000" cy="1442720"/>
             <wp:effectExtent l="19050" t="19050" r="19050" b="24130"/>
             <wp:docPr id="304" name="Picture 304"/>
@@ -3208,7 +3442,7 @@
                     <pic:cNvPicPr/>
                   </pic:nvPicPr>
                   <pic:blipFill>
-                    <a:blip r:embed="rId26"/>
+                    <a:blip r:embed="rId29"/>
                     <a:stretch>
                       <a:fillRect/>
                     </a:stretch>
@@ -3269,9 +3503,8 @@
         <w:rPr>
           <w:noProof/>
         </w:rPr>
-        <w:lastRenderedPageBreak/>
         <w:drawing>
-          <wp:inline distT="0" distB="0" distL="0" distR="0" wp14:anchorId="66977296" wp14:editId="5B13C692">
+          <wp:inline distT="0" distB="0" distL="0" distR="0" wp14:anchorId="79D2CFE1" wp14:editId="277DDB0F">
             <wp:extent cx="5724525" cy="2367727"/>
             <wp:effectExtent l="19050" t="19050" r="9525" b="13970"/>
             <wp:docPr id="306" name="Picture 306"/>
@@ -3286,7 +3519,7 @@
                     <pic:cNvPicPr/>
                   </pic:nvPicPr>
                   <pic:blipFill>
-                    <a:blip r:embed="rId27"/>
+                    <a:blip r:embed="rId30"/>
                     <a:stretch>
                       <a:fillRect/>
                     </a:stretch>
@@ -3314,15 +3547,27 @@
     </w:p>
     <w:p>
       <w:pPr>
-        <w:pStyle w:val="Heading2"/>
-      </w:pPr>
-      <w:bookmarkStart w:id="11" w:name="_Toc124620625"/>
-      <w:bookmarkStart w:id="12" w:name="_Toc124842324"/>
-      <w:r>
-        <w:t>AUTOSCALING THE AZURE WEB APP</w:t>
-      </w:r>
-      <w:bookmarkEnd w:id="11"/>
-      <w:bookmarkEnd w:id="12"/>
+        <w:pStyle w:val="Heading3"/>
+      </w:pPr>
+      <w:r>
+        <w:t>DEPLOYMENT CENTER</w:t>
+      </w:r>
+    </w:p>
+    <w:p>
+      <w:pPr>
+        <w:pStyle w:val="NoSpacing"/>
+      </w:pPr>
+      <w:r>
+        <w:t>For the deployment of the Web App, we make use of Deployment Center. The deployment can be automated or manually</w:t>
+      </w:r>
+    </w:p>
+    <w:p>
+      <w:pPr>
+        <w:pStyle w:val="Heading4"/>
+      </w:pPr>
+      <w:r>
+        <w:t>MANUAL DEPLOYMENT</w:t>
+      </w:r>
     </w:p>
     <w:p>
       <w:pPr>
@@ -3333,169 +3578,32 @@
         </w:numPr>
       </w:pPr>
       <w:r>
-        <w:t xml:space="preserve">We get the autoscaling feature if the app service plan is </w:t>
-      </w:r>
-      <w:r>
-        <w:rPr>
-          <w:i/>
-          <w:iCs/>
-        </w:rPr>
-        <w:t>Standard App Service plan or higher</w:t>
-      </w:r>
-      <w:r>
-        <w:t>.</w:t>
+        <w:t xml:space="preserve">The manual deployment can be done using FTP (tools like </w:t>
+      </w:r>
+      <w:proofErr w:type="spellStart"/>
+      <w:r>
+        <w:t>winSCP</w:t>
+      </w:r>
+      <w:proofErr w:type="spellEnd"/>
+      <w:r>
+        <w:t>)</w:t>
       </w:r>
     </w:p>
     <w:p>
       <w:pPr>
         <w:pStyle w:val="NoSpacing"/>
-        <w:numPr>
-          <w:ilvl w:val="0"/>
-          <w:numId w:val="13"/>
-        </w:numPr>
-      </w:pPr>
-      <w:r>
-        <w:t xml:space="preserve">The autoscaling feature is useful when the traffic increases to the webapp. </w:t>
-      </w:r>
-    </w:p>
-    <w:p>
-      <w:pPr>
-        <w:pStyle w:val="NoSpacing"/>
-        <w:numPr>
-          <w:ilvl w:val="0"/>
-          <w:numId w:val="13"/>
-        </w:numPr>
-      </w:pPr>
-      <w:r>
-        <w:t>Scaling up add more compute resources which help in distributing the load across these virtual machines.</w:t>
-      </w:r>
-    </w:p>
-    <w:p>
-      <w:pPr>
-        <w:pStyle w:val="NoSpacing"/>
-        <w:numPr>
-          <w:ilvl w:val="0"/>
-          <w:numId w:val="13"/>
-        </w:numPr>
-      </w:pPr>
-      <w:r>
-        <w:t xml:space="preserve">Note – </w:t>
-      </w:r>
-    </w:p>
-    <w:p>
-      <w:pPr>
-        <w:pStyle w:val="NoSpacing"/>
-        <w:numPr>
-          <w:ilvl w:val="1"/>
-          <w:numId w:val="13"/>
-        </w:numPr>
-      </w:pPr>
-      <w:r>
-        <w:t>T</w:t>
-      </w:r>
-      <w:r>
-        <w:t>he basic up service plan</w:t>
-      </w:r>
-      <w:r>
-        <w:t xml:space="preserve">, we </w:t>
-      </w:r>
-      <w:r>
-        <w:t>scale up to three virtual machines</w:t>
-      </w:r>
-      <w:r>
-        <w:t xml:space="preserve"> but it’s a manual procedure</w:t>
-      </w:r>
-    </w:p>
-    <w:p>
-      <w:pPr>
-        <w:pStyle w:val="NoSpacing"/>
-        <w:numPr>
-          <w:ilvl w:val="1"/>
-          <w:numId w:val="13"/>
-        </w:numPr>
-      </w:pPr>
-      <w:r>
-        <w:t>For auto scaling we need to choose the standard service plan or higher.</w:t>
-      </w:r>
-    </w:p>
-    <w:p>
-      <w:pPr>
-        <w:pStyle w:val="NoSpacing"/>
-        <w:numPr>
-          <w:ilvl w:val="0"/>
-          <w:numId w:val="13"/>
-        </w:numPr>
-      </w:pPr>
-      <w:r>
-        <w:t>We need to create rules and conditions to trigger the scaling process. For example, we can create a condition based on the percentage of the underlying compute infrastructure</w:t>
-      </w:r>
-    </w:p>
-    <w:p>
-      <w:pPr>
-        <w:pStyle w:val="NoSpacing"/>
-        <w:numPr>
-          <w:ilvl w:val="1"/>
-          <w:numId w:val="13"/>
-        </w:numPr>
-      </w:pPr>
-      <w:r>
-        <w:t>Example - if the C.P.U goes beyond a particular limit, we can scale out the number of machines automatically.</w:t>
-      </w:r>
-    </w:p>
-    <w:p>
-      <w:pPr>
-        <w:pStyle w:val="NoSpacing"/>
-        <w:numPr>
-          <w:ilvl w:val="0"/>
-          <w:numId w:val="13"/>
-        </w:numPr>
-      </w:pPr>
-      <w:r>
-        <w:t>If the load decreases, it should scale in the number of virtual machines.</w:t>
-      </w:r>
-    </w:p>
-    <w:p>
-      <w:pPr>
-        <w:pStyle w:val="Heading3"/>
-      </w:pPr>
-      <w:bookmarkStart w:id="13" w:name="_Toc124842325"/>
-      <w:r>
-        <w:t>IMPLEMENTING AUTOSCALING THE AZURE WEB APP</w:t>
-      </w:r>
-      <w:bookmarkEnd w:id="13"/>
-    </w:p>
-    <w:p>
-      <w:pPr>
-        <w:pStyle w:val="NoSpacing"/>
-        <w:numPr>
-          <w:ilvl w:val="0"/>
-          <w:numId w:val="14"/>
-        </w:numPr>
+        <w:ind w:left="360"/>
+      </w:pPr>
+      <w:r>
         <w:rPr>
           <w:noProof/>
         </w:rPr>
-      </w:pPr>
-      <w:r>
-        <w:rPr>
-          <w:noProof/>
-        </w:rPr>
-        <w:t xml:space="preserve">For basic app plan – We can do only manual scaling </w:t>
-      </w:r>
-    </w:p>
-    <w:p>
-      <w:pPr>
-        <w:pStyle w:val="NoSpacing"/>
-        <w:jc w:val="center"/>
-      </w:pPr>
-      <w:r>
-        <w:rPr>
-          <w:noProof/>
-        </w:rPr>
+        <w:lastRenderedPageBreak/>
         <w:drawing>
-          <wp:inline distT="0" distB="0" distL="0" distR="0" wp14:anchorId="20B5C654" wp14:editId="78863E95">
-            <wp:extent cx="5648325" cy="1540215"/>
-            <wp:effectExtent l="19050" t="19050" r="9525" b="22225"/>
-            <wp:docPr id="307" name="Picture 307"/>
+          <wp:inline distT="0" distB="0" distL="0" distR="0" wp14:anchorId="3C6D1639" wp14:editId="6CA1C68E">
+            <wp:extent cx="6419850" cy="4281684"/>
+            <wp:effectExtent l="19050" t="19050" r="19050" b="24130"/>
+            <wp:docPr id="9" name="Picture 9"/>
             <wp:cNvGraphicFramePr>
               <a:graphicFrameLocks xmlns:a="http://schemas.openxmlformats.org/drawingml/2006/main" noChangeAspect="1"/>
             </wp:cNvGraphicFramePr>
@@ -3507,7 +3615,7 @@
                     <pic:cNvPicPr/>
                   </pic:nvPicPr>
                   <pic:blipFill>
-                    <a:blip r:embed="rId28"/>
+                    <a:blip r:embed="rId31"/>
                     <a:stretch>
                       <a:fillRect/>
                     </a:stretch>
@@ -3515,7 +3623,7 @@
                   <pic:spPr>
                     <a:xfrm>
                       <a:off x="0" y="0"/>
-                      <a:ext cx="5683223" cy="1549731"/>
+                      <a:ext cx="6435465" cy="4292098"/>
                     </a:xfrm>
                     <a:prstGeom prst="rect">
                       <a:avLst/>
@@ -3535,30 +3643,169 @@
     </w:p>
     <w:p>
       <w:pPr>
+        <w:pStyle w:val="Heading4"/>
+      </w:pPr>
+      <w:r>
+        <w:t>AUTOMATED DEPLOYMENT</w:t>
+      </w:r>
+    </w:p>
+    <w:p>
+      <w:pPr>
+        <w:pStyle w:val="NoSpacing"/>
+      </w:pPr>
+    </w:p>
+    <w:tbl>
+      <w:tblPr>
+        <w:tblStyle w:val="TableGrid"/>
+        <w:tblW w:w="0" w:type="auto"/>
+        <w:tblLook w:val="04A0" w:firstRow="1" w:lastRow="0" w:firstColumn="1" w:lastColumn="0" w:noHBand="0" w:noVBand="1"/>
+      </w:tblPr>
+      <w:tblGrid>
+        <w:gridCol w:w="5826"/>
+        <w:gridCol w:w="4964"/>
+      </w:tblGrid>
+      <w:tr>
+        <w:trPr>
+          <w:trHeight w:val="3167"/>
+        </w:trPr>
+        <w:tc>
+          <w:tcPr>
+            <w:tcW w:w="5395" w:type="dxa"/>
+          </w:tcPr>
+          <w:p>
+            <w:pPr>
+              <w:pStyle w:val="NoSpacing"/>
+            </w:pPr>
+            <w:r>
+              <w:rPr>
+                <w:noProof/>
+              </w:rPr>
+              <w:drawing>
+                <wp:inline distT="0" distB="0" distL="0" distR="0" wp14:anchorId="2D6AAC09" wp14:editId="7868C836">
+                  <wp:extent cx="3562350" cy="1897158"/>
+                  <wp:effectExtent l="0" t="0" r="0" b="8255"/>
+                  <wp:docPr id="13" name="Picture 13"/>
+                  <wp:cNvGraphicFramePr>
+                    <a:graphicFrameLocks xmlns:a="http://schemas.openxmlformats.org/drawingml/2006/main" noChangeAspect="1"/>
+                  </wp:cNvGraphicFramePr>
+                  <a:graphic xmlns:a="http://schemas.openxmlformats.org/drawingml/2006/main">
+                    <a:graphicData uri="http://schemas.openxmlformats.org/drawingml/2006/picture">
+                      <pic:pic xmlns:pic="http://schemas.openxmlformats.org/drawingml/2006/picture">
+                        <pic:nvPicPr>
+                          <pic:cNvPr id="1" name=""/>
+                          <pic:cNvPicPr/>
+                        </pic:nvPicPr>
+                        <pic:blipFill>
+                          <a:blip r:embed="rId32"/>
+                          <a:stretch>
+                            <a:fillRect/>
+                          </a:stretch>
+                        </pic:blipFill>
+                        <pic:spPr>
+                          <a:xfrm>
+                            <a:off x="0" y="0"/>
+                            <a:ext cx="3576616" cy="1904756"/>
+                          </a:xfrm>
+                          <a:prstGeom prst="rect">
+                            <a:avLst/>
+                          </a:prstGeom>
+                        </pic:spPr>
+                      </pic:pic>
+                    </a:graphicData>
+                  </a:graphic>
+                </wp:inline>
+              </w:drawing>
+            </w:r>
+          </w:p>
+        </w:tc>
+        <w:tc>
+          <w:tcPr>
+            <w:tcW w:w="5395" w:type="dxa"/>
+          </w:tcPr>
+          <w:p>
+            <w:pPr>
+              <w:pStyle w:val="NoSpacing"/>
+              <w:numPr>
+                <w:ilvl w:val="0"/>
+                <w:numId w:val="13"/>
+              </w:numPr>
+            </w:pPr>
+            <w:r>
+              <w:t xml:space="preserve">For automated deployment- We can </w:t>
+            </w:r>
+            <w:r>
+              <w:t>apply</w:t>
+            </w:r>
+            <w:r>
+              <w:t xml:space="preserve"> CI/CD to “PROD</w:t>
+            </w:r>
+            <w:r>
+              <w:t>-</w:t>
+            </w:r>
+            <w:r>
+              <w:t xml:space="preserve">TESTING” slot. Once the testing is done – It can </w:t>
+            </w:r>
+            <w:r>
+              <w:t>swap</w:t>
+            </w:r>
+            <w:r>
+              <w:t xml:space="preserve"> to the Production slot.</w:t>
+            </w:r>
+          </w:p>
+          <w:p>
+            <w:pPr>
+              <w:pStyle w:val="NoSpacing"/>
+              <w:numPr>
+                <w:ilvl w:val="0"/>
+                <w:numId w:val="13"/>
+              </w:numPr>
+            </w:pPr>
+            <w:r>
+              <w:t>Note – Setting up CI /CD directly on PROD slot is not recommended</w:t>
+            </w:r>
+          </w:p>
+        </w:tc>
+      </w:tr>
+    </w:tbl>
+    <w:p>
+      <w:pPr>
+        <w:pStyle w:val="NoSpacing"/>
+        <w:rPr>
+          <w:color w:val="C00000"/>
+        </w:rPr>
+      </w:pPr>
+      <w:r>
+        <w:rPr>
+          <w:color w:val="C00000"/>
+        </w:rPr>
+        <w:t>STEP 1: CREATE A PROD_TESTING DEPLOYMENT SLOT</w:t>
+      </w:r>
+    </w:p>
+    <w:p>
+      <w:pPr>
         <w:pStyle w:val="NoSpacing"/>
         <w:numPr>
           <w:ilvl w:val="0"/>
-          <w:numId w:val="14"/>
+          <w:numId w:val="16"/>
         </w:numPr>
       </w:pPr>
       <w:r>
-        <w:t>For Standard and higher app plans – auto scaling feature is available.</w:t>
+        <w:t>Note –Deployment slot can also distribute the traffic between slots. This can help in testing the application with actual traffic.</w:t>
       </w:r>
     </w:p>
     <w:p>
       <w:pPr>
         <w:pStyle w:val="NoSpacing"/>
-        <w:ind w:left="720"/>
       </w:pPr>
       <w:r>
         <w:rPr>
           <w:noProof/>
         </w:rPr>
         <w:drawing>
-          <wp:inline distT="0" distB="0" distL="0" distR="0" wp14:anchorId="511BD190" wp14:editId="33436FD5">
-            <wp:extent cx="5572125" cy="1837254"/>
-            <wp:effectExtent l="19050" t="19050" r="9525" b="10795"/>
-            <wp:docPr id="308" name="Picture 308"/>
+          <wp:inline distT="0" distB="0" distL="0" distR="0" wp14:anchorId="3F2A8579" wp14:editId="1F1C3145">
+            <wp:extent cx="6858000" cy="1482725"/>
+            <wp:effectExtent l="19050" t="19050" r="19050" b="22225"/>
+            <wp:docPr id="14" name="Picture 14"/>
             <wp:cNvGraphicFramePr>
               <a:graphicFrameLocks xmlns:a="http://schemas.openxmlformats.org/drawingml/2006/main" noChangeAspect="1"/>
             </wp:cNvGraphicFramePr>
@@ -3570,7 +3817,7 @@
                     <pic:cNvPicPr/>
                   </pic:nvPicPr>
                   <pic:blipFill>
-                    <a:blip r:embed="rId29"/>
+                    <a:blip r:embed="rId33"/>
                     <a:stretch>
                       <a:fillRect/>
                     </a:stretch>
@@ -3578,7 +3825,7 @@
                   <pic:spPr>
                     <a:xfrm>
                       <a:off x="0" y="0"/>
-                      <a:ext cx="5603958" cy="1847750"/>
+                      <a:ext cx="6858000" cy="1482725"/>
                     </a:xfrm>
                     <a:prstGeom prst="rect">
                       <a:avLst/>
@@ -3598,13 +3845,774 @@
     </w:p>
     <w:p>
       <w:pPr>
-        <w:pStyle w:val="Heading4"/>
-      </w:pPr>
-      <w:r>
-        <w:t>AUTOSCALING CONDITON</w:t>
-      </w:r>
-    </w:p>
-    <w:p/>
+        <w:pStyle w:val="NoSpacing"/>
+        <w:rPr>
+          <w:color w:val="C00000"/>
+        </w:rPr>
+      </w:pPr>
+      <w:r>
+        <w:rPr>
+          <w:color w:val="C00000"/>
+        </w:rPr>
+        <w:t xml:space="preserve">STEP </w:t>
+      </w:r>
+      <w:r>
+        <w:rPr>
+          <w:color w:val="C00000"/>
+        </w:rPr>
+        <w:t>2</w:t>
+      </w:r>
+      <w:r>
+        <w:rPr>
+          <w:color w:val="C00000"/>
+        </w:rPr>
+        <w:t xml:space="preserve">: </w:t>
+      </w:r>
+      <w:r>
+        <w:rPr>
+          <w:color w:val="C00000"/>
+        </w:rPr>
+        <w:t>APPLYING CI/CD</w:t>
+      </w:r>
+      <w:r>
+        <w:rPr>
+          <w:color w:val="C00000"/>
+        </w:rPr>
+        <w:t xml:space="preserve"> TO PROD-TESTING SLOT</w:t>
+      </w:r>
+    </w:p>
+    <w:p>
+      <w:pPr>
+        <w:pStyle w:val="NoSpacing"/>
+        <w:numPr>
+          <w:ilvl w:val="0"/>
+          <w:numId w:val="18"/>
+        </w:numPr>
+      </w:pPr>
+      <w:r>
+        <w:t>Click and navigate to PROD-TESTING Deployment slot</w:t>
+      </w:r>
+      <w:r>
+        <w:t xml:space="preserve"> </w:t>
+      </w:r>
+      <w:r>
+        <w:sym w:font="Wingdings" w:char="F0E0"/>
+      </w:r>
+      <w:r>
+        <w:t xml:space="preserve"> Deployment Slot</w:t>
+      </w:r>
+    </w:p>
+    <w:p>
+      <w:pPr>
+        <w:pStyle w:val="NoSpacing"/>
+        <w:numPr>
+          <w:ilvl w:val="0"/>
+          <w:numId w:val="18"/>
+        </w:numPr>
+      </w:pPr>
+      <w:r>
+        <w:lastRenderedPageBreak/>
+        <w:t xml:space="preserve">Connect to the GitHub/Bitbucket </w:t>
+      </w:r>
+      <w:r>
+        <w:t>etc.</w:t>
+      </w:r>
+      <w:r>
+        <w:t xml:space="preserve"> account </w:t>
+      </w:r>
+      <w:r>
+        <w:sym w:font="Wingdings" w:char="F0E0"/>
+      </w:r>
+      <w:r>
+        <w:t xml:space="preserve"> Select the </w:t>
+      </w:r>
+      <w:r>
+        <w:t>repository</w:t>
+      </w:r>
+      <w:r>
+        <w:t xml:space="preserve"> </w:t>
+      </w:r>
+      <w:r>
+        <w:sym w:font="Wingdings" w:char="F0E0"/>
+      </w:r>
+      <w:r>
+        <w:t xml:space="preserve"> Save</w:t>
+      </w:r>
+    </w:p>
+    <w:p>
+      <w:pPr>
+        <w:pStyle w:val="NoSpacing"/>
+        <w:numPr>
+          <w:ilvl w:val="0"/>
+          <w:numId w:val="18"/>
+        </w:numPr>
+      </w:pPr>
+      <w:r>
+        <w:t xml:space="preserve">REPO LINK - </w:t>
+      </w:r>
+      <w:hyperlink r:id="rId34" w:history="1">
+        <w:r>
+          <w:rPr>
+            <w:rStyle w:val="Hyperlink"/>
+          </w:rPr>
+          <w:t>https://github.com/avishekhsinhaRepo/PHP.git</w:t>
+        </w:r>
+      </w:hyperlink>
+      <w:r>
+        <w:t xml:space="preserve"> </w:t>
+      </w:r>
+    </w:p>
+    <w:p>
+      <w:pPr>
+        <w:pStyle w:val="NoSpacing"/>
+        <w:jc w:val="center"/>
+      </w:pPr>
+      <w:r>
+        <w:rPr>
+          <w:noProof/>
+        </w:rPr>
+        <w:drawing>
+          <wp:inline distT="0" distB="0" distL="0" distR="0" wp14:anchorId="7929E78B" wp14:editId="08D0B628">
+            <wp:extent cx="5265097" cy="6124575"/>
+            <wp:effectExtent l="19050" t="19050" r="12065" b="9525"/>
+            <wp:docPr id="15" name="Picture 15"/>
+            <wp:cNvGraphicFramePr>
+              <a:graphicFrameLocks xmlns:a="http://schemas.openxmlformats.org/drawingml/2006/main" noChangeAspect="1"/>
+            </wp:cNvGraphicFramePr>
+            <a:graphic xmlns:a="http://schemas.openxmlformats.org/drawingml/2006/main">
+              <a:graphicData uri="http://schemas.openxmlformats.org/drawingml/2006/picture">
+                <pic:pic xmlns:pic="http://schemas.openxmlformats.org/drawingml/2006/picture">
+                  <pic:nvPicPr>
+                    <pic:cNvPr id="1" name=""/>
+                    <pic:cNvPicPr/>
+                  </pic:nvPicPr>
+                  <pic:blipFill>
+                    <a:blip r:embed="rId35"/>
+                    <a:stretch>
+                      <a:fillRect/>
+                    </a:stretch>
+                  </pic:blipFill>
+                  <pic:spPr>
+                    <a:xfrm>
+                      <a:off x="0" y="0"/>
+                      <a:ext cx="5269398" cy="6129578"/>
+                    </a:xfrm>
+                    <a:prstGeom prst="rect">
+                      <a:avLst/>
+                    </a:prstGeom>
+                    <a:ln>
+                      <a:solidFill>
+                        <a:schemeClr val="accent1"/>
+                      </a:solidFill>
+                    </a:ln>
+                  </pic:spPr>
+                </pic:pic>
+              </a:graphicData>
+            </a:graphic>
+          </wp:inline>
+        </w:drawing>
+      </w:r>
+    </w:p>
+    <w:p>
+      <w:pPr>
+        <w:pStyle w:val="NoSpacing"/>
+        <w:rPr>
+          <w:color w:val="C00000"/>
+        </w:rPr>
+      </w:pPr>
+      <w:r>
+        <w:rPr>
+          <w:color w:val="C00000"/>
+        </w:rPr>
+        <w:t xml:space="preserve">STEP </w:t>
+      </w:r>
+      <w:r>
+        <w:rPr>
+          <w:color w:val="C00000"/>
+        </w:rPr>
+        <w:t>3</w:t>
+      </w:r>
+      <w:r>
+        <w:rPr>
+          <w:color w:val="C00000"/>
+        </w:rPr>
+        <w:t xml:space="preserve">: </w:t>
+      </w:r>
+      <w:r>
+        <w:rPr>
+          <w:color w:val="C00000"/>
+        </w:rPr>
+        <w:t>SWAP THE DEPLOYMENT SLOT</w:t>
+      </w:r>
+    </w:p>
+    <w:p>
+      <w:pPr>
+        <w:pStyle w:val="NoSpacing"/>
+        <w:rPr>
+          <w:color w:val="C00000"/>
+        </w:rPr>
+      </w:pPr>
+      <w:r>
+        <w:rPr>
+          <w:noProof/>
+        </w:rPr>
+        <w:drawing>
+          <wp:inline distT="0" distB="0" distL="0" distR="0" wp14:anchorId="45B6E9E2" wp14:editId="53F95336">
+            <wp:extent cx="6858000" cy="1751965"/>
+            <wp:effectExtent l="19050" t="19050" r="19050" b="19685"/>
+            <wp:docPr id="16" name="Picture 16"/>
+            <wp:cNvGraphicFramePr>
+              <a:graphicFrameLocks xmlns:a="http://schemas.openxmlformats.org/drawingml/2006/main" noChangeAspect="1"/>
+            </wp:cNvGraphicFramePr>
+            <a:graphic xmlns:a="http://schemas.openxmlformats.org/drawingml/2006/main">
+              <a:graphicData uri="http://schemas.openxmlformats.org/drawingml/2006/picture">
+                <pic:pic xmlns:pic="http://schemas.openxmlformats.org/drawingml/2006/picture">
+                  <pic:nvPicPr>
+                    <pic:cNvPr id="1" name=""/>
+                    <pic:cNvPicPr/>
+                  </pic:nvPicPr>
+                  <pic:blipFill>
+                    <a:blip r:embed="rId36"/>
+                    <a:stretch>
+                      <a:fillRect/>
+                    </a:stretch>
+                  </pic:blipFill>
+                  <pic:spPr>
+                    <a:xfrm>
+                      <a:off x="0" y="0"/>
+                      <a:ext cx="6858000" cy="1751965"/>
+                    </a:xfrm>
+                    <a:prstGeom prst="rect">
+                      <a:avLst/>
+                    </a:prstGeom>
+                    <a:ln>
+                      <a:solidFill>
+                        <a:schemeClr val="accent1"/>
+                      </a:solidFill>
+                    </a:ln>
+                  </pic:spPr>
+                </pic:pic>
+              </a:graphicData>
+            </a:graphic>
+          </wp:inline>
+        </w:drawing>
+      </w:r>
+    </w:p>
+    <w:p>
+      <w:pPr>
+        <w:pStyle w:val="Heading2"/>
+        <w:rPr>
+          <w:rFonts w:eastAsiaTheme="minorHAnsi"/>
+        </w:rPr>
+      </w:pPr>
+      <w:r>
+        <w:rPr>
+          <w:rFonts w:eastAsiaTheme="minorHAnsi"/>
+        </w:rPr>
+        <w:t>AZURE WEBAPP - CUSTOM DOMAIN</w:t>
+      </w:r>
+    </w:p>
+    <w:p>
+      <w:pPr>
+        <w:pStyle w:val="NoSpacing"/>
+        <w:numPr>
+          <w:ilvl w:val="0"/>
+          <w:numId w:val="19"/>
+        </w:numPr>
+        <w:rPr>
+          <w:noProof/>
+        </w:rPr>
+      </w:pPr>
+      <w:r>
+        <w:rPr>
+          <w:noProof/>
+        </w:rPr>
+        <w:t xml:space="preserve">We can configure our own custon domain to the Azure web apps </w:t>
+      </w:r>
+    </w:p>
+    <w:p>
+      <w:pPr>
+        <w:pStyle w:val="NoSpacing"/>
+      </w:pPr>
+      <w:r>
+        <w:rPr>
+          <w:noProof/>
+        </w:rPr>
+        <w:lastRenderedPageBreak/>
+        <w:drawing>
+          <wp:inline distT="0" distB="0" distL="0" distR="0" wp14:anchorId="1CE408A1" wp14:editId="5227D29F">
+            <wp:extent cx="6858000" cy="2937510"/>
+            <wp:effectExtent l="19050" t="19050" r="19050" b="15240"/>
+            <wp:docPr id="17" name="Picture 17"/>
+            <wp:cNvGraphicFramePr>
+              <a:graphicFrameLocks xmlns:a="http://schemas.openxmlformats.org/drawingml/2006/main" noChangeAspect="1"/>
+            </wp:cNvGraphicFramePr>
+            <a:graphic xmlns:a="http://schemas.openxmlformats.org/drawingml/2006/main">
+              <a:graphicData uri="http://schemas.openxmlformats.org/drawingml/2006/picture">
+                <pic:pic xmlns:pic="http://schemas.openxmlformats.org/drawingml/2006/picture">
+                  <pic:nvPicPr>
+                    <pic:cNvPr id="1" name=""/>
+                    <pic:cNvPicPr/>
+                  </pic:nvPicPr>
+                  <pic:blipFill>
+                    <a:blip r:embed="rId37"/>
+                    <a:stretch>
+                      <a:fillRect/>
+                    </a:stretch>
+                  </pic:blipFill>
+                  <pic:spPr>
+                    <a:xfrm>
+                      <a:off x="0" y="0"/>
+                      <a:ext cx="6858000" cy="2937510"/>
+                    </a:xfrm>
+                    <a:prstGeom prst="rect">
+                      <a:avLst/>
+                    </a:prstGeom>
+                    <a:ln>
+                      <a:solidFill>
+                        <a:schemeClr val="accent1"/>
+                      </a:solidFill>
+                    </a:ln>
+                  </pic:spPr>
+                </pic:pic>
+              </a:graphicData>
+            </a:graphic>
+          </wp:inline>
+        </w:drawing>
+      </w:r>
+    </w:p>
+    <w:p>
+      <w:pPr>
+        <w:pStyle w:val="Heading2"/>
+        <w:rPr>
+          <w:rFonts w:eastAsiaTheme="minorHAnsi"/>
+        </w:rPr>
+      </w:pPr>
+      <w:bookmarkStart w:id="14" w:name="_Toc129765994"/>
+      <w:bookmarkEnd w:id="8"/>
+      <w:bookmarkEnd w:id="9"/>
+      <w:r>
+        <w:rPr>
+          <w:rFonts w:eastAsiaTheme="minorHAnsi"/>
+        </w:rPr>
+        <w:t>AZURE WEB APP LOGGING</w:t>
+      </w:r>
+      <w:bookmarkEnd w:id="14"/>
+    </w:p>
+    <w:p>
+      <w:pPr>
+        <w:pStyle w:val="NoSpacing"/>
+      </w:pPr>
+      <w:r>
+        <w:t>There are different types of logging feature available for Azure Web App</w:t>
+      </w:r>
+    </w:p>
+    <w:p>
+      <w:pPr>
+        <w:pStyle w:val="NoSpacing"/>
+        <w:jc w:val="center"/>
+      </w:pPr>
+      <w:r>
+        <w:rPr>
+          <w:noProof/>
+        </w:rPr>
+        <w:drawing>
+          <wp:inline distT="0" distB="0" distL="0" distR="0" wp14:anchorId="7F2BEA41" wp14:editId="52C6C86E">
+            <wp:extent cx="6589116" cy="4248150"/>
+            <wp:effectExtent l="19050" t="19050" r="21590" b="19050"/>
+            <wp:docPr id="2" name="Picture 2"/>
+            <wp:cNvGraphicFramePr>
+              <a:graphicFrameLocks xmlns:a="http://schemas.openxmlformats.org/drawingml/2006/main" noChangeAspect="1"/>
+            </wp:cNvGraphicFramePr>
+            <a:graphic xmlns:a="http://schemas.openxmlformats.org/drawingml/2006/main">
+              <a:graphicData uri="http://schemas.openxmlformats.org/drawingml/2006/picture">
+                <pic:pic xmlns:pic="http://schemas.openxmlformats.org/drawingml/2006/picture">
+                  <pic:nvPicPr>
+                    <pic:cNvPr id="1" name=""/>
+                    <pic:cNvPicPr/>
+                  </pic:nvPicPr>
+                  <pic:blipFill>
+                    <a:blip r:embed="rId38"/>
+                    <a:stretch>
+                      <a:fillRect/>
+                    </a:stretch>
+                  </pic:blipFill>
+                  <pic:spPr>
+                    <a:xfrm>
+                      <a:off x="0" y="0"/>
+                      <a:ext cx="6610277" cy="4261793"/>
+                    </a:xfrm>
+                    <a:prstGeom prst="rect">
+                      <a:avLst/>
+                    </a:prstGeom>
+                    <a:ln>
+                      <a:solidFill>
+                        <a:schemeClr val="accent1"/>
+                      </a:solidFill>
+                    </a:ln>
+                  </pic:spPr>
+                </pic:pic>
+              </a:graphicData>
+            </a:graphic>
+          </wp:inline>
+        </w:drawing>
+      </w:r>
+    </w:p>
+    <w:tbl>
+      <w:tblPr>
+        <w:tblStyle w:val="TableGrid"/>
+        <w:tblW w:w="0" w:type="auto"/>
+        <w:tblLook w:val="04A0" w:firstRow="1" w:lastRow="0" w:firstColumn="1" w:lastColumn="0" w:noHBand="0" w:noVBand="1"/>
+      </w:tblPr>
+      <w:tblGrid>
+        <w:gridCol w:w="2695"/>
+        <w:gridCol w:w="8095"/>
+      </w:tblGrid>
+      <w:tr>
+        <w:tc>
+          <w:tcPr>
+            <w:tcW w:w="2695" w:type="dxa"/>
+          </w:tcPr>
+          <w:p>
+            <w:pPr>
+              <w:pStyle w:val="NoSpacing"/>
+              <w:rPr>
+                <w:color w:val="C00000"/>
+              </w:rPr>
+            </w:pPr>
+            <w:r>
+              <w:rPr>
+                <w:color w:val="C00000"/>
+              </w:rPr>
+              <w:t>APPLICATION LOGGING</w:t>
+            </w:r>
+          </w:p>
+        </w:tc>
+        <w:tc>
+          <w:tcPr>
+            <w:tcW w:w="8095" w:type="dxa"/>
+          </w:tcPr>
+          <w:p>
+            <w:pPr>
+              <w:pStyle w:val="NoSpacing"/>
+            </w:pPr>
+            <w:r>
+              <w:t>This captures log messages that are generated from application code</w:t>
+            </w:r>
+          </w:p>
+        </w:tc>
+      </w:tr>
+      <w:tr>
+        <w:tc>
+          <w:tcPr>
+            <w:tcW w:w="2695" w:type="dxa"/>
+          </w:tcPr>
+          <w:p>
+            <w:pPr>
+              <w:pStyle w:val="NoSpacing"/>
+              <w:rPr>
+                <w:color w:val="C00000"/>
+              </w:rPr>
+            </w:pPr>
+            <w:r>
+              <w:rPr>
+                <w:color w:val="C00000"/>
+              </w:rPr>
+              <w:t>WEBSERVER LOGGING</w:t>
+            </w:r>
+          </w:p>
+        </w:tc>
+        <w:tc>
+          <w:tcPr>
+            <w:tcW w:w="8095" w:type="dxa"/>
+          </w:tcPr>
+          <w:p>
+            <w:pPr>
+              <w:pStyle w:val="NoSpacing"/>
+            </w:pPr>
+            <w:r>
+              <w:t>This records raw HTTP request data</w:t>
+            </w:r>
+          </w:p>
+        </w:tc>
+      </w:tr>
+      <w:tr>
+        <w:tc>
+          <w:tcPr>
+            <w:tcW w:w="2695" w:type="dxa"/>
+          </w:tcPr>
+          <w:p>
+            <w:pPr>
+              <w:pStyle w:val="NoSpacing"/>
+              <w:rPr>
+                <w:color w:val="C00000"/>
+              </w:rPr>
+            </w:pPr>
+            <w:r>
+              <w:rPr>
+                <w:color w:val="C00000"/>
+              </w:rPr>
+              <w:t>DETAILED ERROR MESSGES</w:t>
+            </w:r>
+          </w:p>
+        </w:tc>
+        <w:tc>
+          <w:tcPr>
+            <w:tcW w:w="8095" w:type="dxa"/>
+          </w:tcPr>
+          <w:p>
+            <w:pPr>
+              <w:pStyle w:val="NoSpacing"/>
+            </w:pPr>
+            <w:r>
+              <w:t>This stores the copies of .</w:t>
+            </w:r>
+            <w:proofErr w:type="spellStart"/>
+            <w:r>
+              <w:t>htm</w:t>
+            </w:r>
+            <w:proofErr w:type="spellEnd"/>
+            <w:r>
+              <w:t xml:space="preserve"> error pages that would have been sent to the client browser</w:t>
+            </w:r>
+          </w:p>
+        </w:tc>
+      </w:tr>
+      <w:tr>
+        <w:tc>
+          <w:tcPr>
+            <w:tcW w:w="2695" w:type="dxa"/>
+          </w:tcPr>
+          <w:p>
+            <w:pPr>
+              <w:pStyle w:val="NoSpacing"/>
+              <w:rPr>
+                <w:color w:val="C00000"/>
+              </w:rPr>
+            </w:pPr>
+            <w:r>
+              <w:rPr>
+                <w:color w:val="C00000"/>
+              </w:rPr>
+              <w:t>DEPLOYMENT LOGGING</w:t>
+            </w:r>
+          </w:p>
+        </w:tc>
+        <w:tc>
+          <w:tcPr>
+            <w:tcW w:w="8095" w:type="dxa"/>
+          </w:tcPr>
+          <w:p>
+            <w:pPr>
+              <w:pStyle w:val="NoSpacing"/>
+            </w:pPr>
+            <w:r>
+              <w:t>These are the logs when we publish content to an application</w:t>
+            </w:r>
+          </w:p>
+        </w:tc>
+      </w:tr>
+    </w:tbl>
+    <w:p>
+      <w:pPr>
+        <w:pStyle w:val="Heading3"/>
+      </w:pPr>
+      <w:bookmarkStart w:id="15" w:name="_Toc129765995"/>
+      <w:r>
+        <w:t>LIVE LOGS</w:t>
+      </w:r>
+      <w:bookmarkEnd w:id="15"/>
+    </w:p>
+    <w:p>
+      <w:pPr>
+        <w:pStyle w:val="NoSpacing"/>
+        <w:rPr>
+          <w:noProof/>
+        </w:rPr>
+      </w:pPr>
+    </w:p>
+    <w:tbl>
+      <w:tblPr>
+        <w:tblStyle w:val="TableGrid"/>
+        <w:tblW w:w="0" w:type="auto"/>
+        <w:tblLook w:val="04A0" w:firstRow="1" w:lastRow="0" w:firstColumn="1" w:lastColumn="0" w:noHBand="0" w:noVBand="1"/>
+      </w:tblPr>
+      <w:tblGrid>
+        <w:gridCol w:w="5395"/>
+        <w:gridCol w:w="5395"/>
+      </w:tblGrid>
+      <w:tr>
+        <w:tc>
+          <w:tcPr>
+            <w:tcW w:w="5395" w:type="dxa"/>
+          </w:tcPr>
+          <w:p>
+            <w:pPr>
+              <w:pStyle w:val="NoSpacing"/>
+              <w:numPr>
+                <w:ilvl w:val="0"/>
+                <w:numId w:val="7"/>
+              </w:numPr>
+              <w:rPr>
+                <w:noProof/>
+              </w:rPr>
+            </w:pPr>
+            <w:r>
+              <w:rPr>
+                <w:noProof/>
+              </w:rPr>
+              <w:lastRenderedPageBreak/>
+              <w:t>To enable live logs – we need to turn on the logging from App Service Logs</w:t>
+            </w:r>
+          </w:p>
+          <w:p>
+            <w:pPr>
+              <w:pStyle w:val="NoSpacing"/>
+              <w:numPr>
+                <w:ilvl w:val="0"/>
+                <w:numId w:val="7"/>
+              </w:numPr>
+              <w:rPr>
+                <w:noProof/>
+              </w:rPr>
+            </w:pPr>
+            <w:r>
+              <w:rPr>
+                <w:noProof/>
+              </w:rPr>
+              <w:t>For example – To capture web-server logs in a File system</w:t>
+            </w:r>
+          </w:p>
+          <w:p>
+            <w:pPr>
+              <w:pStyle w:val="NoSpacing"/>
+              <w:rPr>
+                <w:noProof/>
+              </w:rPr>
+            </w:pPr>
+          </w:p>
+        </w:tc>
+        <w:tc>
+          <w:tcPr>
+            <w:tcW w:w="5395" w:type="dxa"/>
+          </w:tcPr>
+          <w:p>
+            <w:pPr>
+              <w:pStyle w:val="NoSpacing"/>
+              <w:rPr>
+                <w:noProof/>
+              </w:rPr>
+            </w:pPr>
+            <w:r>
+              <w:rPr>
+                <w:noProof/>
+              </w:rPr>
+              <w:drawing>
+                <wp:inline distT="0" distB="0" distL="0" distR="0" wp14:anchorId="2F0417E0" wp14:editId="4B14C624">
+                  <wp:extent cx="1666875" cy="1399957"/>
+                  <wp:effectExtent l="0" t="0" r="0" b="0"/>
+                  <wp:docPr id="4" name="Picture 4"/>
+                  <wp:cNvGraphicFramePr>
+                    <a:graphicFrameLocks xmlns:a="http://schemas.openxmlformats.org/drawingml/2006/main" noChangeAspect="1"/>
+                  </wp:cNvGraphicFramePr>
+                  <a:graphic xmlns:a="http://schemas.openxmlformats.org/drawingml/2006/main">
+                    <a:graphicData uri="http://schemas.openxmlformats.org/drawingml/2006/picture">
+                      <pic:pic xmlns:pic="http://schemas.openxmlformats.org/drawingml/2006/picture">
+                        <pic:nvPicPr>
+                          <pic:cNvPr id="1" name=""/>
+                          <pic:cNvPicPr/>
+                        </pic:nvPicPr>
+                        <pic:blipFill>
+                          <a:blip r:embed="rId39"/>
+                          <a:stretch>
+                            <a:fillRect/>
+                          </a:stretch>
+                        </pic:blipFill>
+                        <pic:spPr>
+                          <a:xfrm>
+                            <a:off x="0" y="0"/>
+                            <a:ext cx="1671231" cy="1403615"/>
+                          </a:xfrm>
+                          <a:prstGeom prst="rect">
+                            <a:avLst/>
+                          </a:prstGeom>
+                        </pic:spPr>
+                      </pic:pic>
+                    </a:graphicData>
+                  </a:graphic>
+                </wp:inline>
+              </w:drawing>
+            </w:r>
+          </w:p>
+        </w:tc>
+      </w:tr>
+    </w:tbl>
+    <w:p>
+      <w:pPr>
+        <w:pStyle w:val="NoSpacing"/>
+        <w:rPr>
+          <w:noProof/>
+        </w:rPr>
+      </w:pPr>
+    </w:p>
+    <w:p>
+      <w:pPr>
+        <w:pStyle w:val="NoSpacing"/>
+      </w:pPr>
+      <w:r>
+        <w:rPr>
+          <w:noProof/>
+        </w:rPr>
+        <w:drawing>
+          <wp:inline distT="0" distB="0" distL="0" distR="0" wp14:anchorId="77021DC7" wp14:editId="273D5F2B">
+            <wp:extent cx="6858000" cy="3315970"/>
+            <wp:effectExtent l="19050" t="19050" r="19050" b="17780"/>
+            <wp:docPr id="3" name="Picture 3"/>
+            <wp:cNvGraphicFramePr>
+              <a:graphicFrameLocks xmlns:a="http://schemas.openxmlformats.org/drawingml/2006/main" noChangeAspect="1"/>
+            </wp:cNvGraphicFramePr>
+            <a:graphic xmlns:a="http://schemas.openxmlformats.org/drawingml/2006/main">
+              <a:graphicData uri="http://schemas.openxmlformats.org/drawingml/2006/picture">
+                <pic:pic xmlns:pic="http://schemas.openxmlformats.org/drawingml/2006/picture">
+                  <pic:nvPicPr>
+                    <pic:cNvPr id="1" name=""/>
+                    <pic:cNvPicPr/>
+                  </pic:nvPicPr>
+                  <pic:blipFill>
+                    <a:blip r:embed="rId40"/>
+                    <a:stretch>
+                      <a:fillRect/>
+                    </a:stretch>
+                  </pic:blipFill>
+                  <pic:spPr>
+                    <a:xfrm>
+                      <a:off x="0" y="0"/>
+                      <a:ext cx="6858000" cy="3315970"/>
+                    </a:xfrm>
+                    <a:prstGeom prst="rect">
+                      <a:avLst/>
+                    </a:prstGeom>
+                    <a:ln>
+                      <a:solidFill>
+                        <a:schemeClr val="accent1"/>
+                      </a:solidFill>
+                    </a:ln>
+                  </pic:spPr>
+                </pic:pic>
+              </a:graphicData>
+            </a:graphic>
+          </wp:inline>
+        </w:drawing>
+      </w:r>
+    </w:p>
+    <w:p>
+      <w:pPr>
+        <w:rPr>
+          <w:rFonts w:asciiTheme="minorHAnsi" w:hAnsiTheme="minorHAnsi"/>
+          <w:sz w:val="22"/>
+        </w:rPr>
+      </w:pPr>
+    </w:p>
     <w:sectPr>
       <w:pgSz w:w="12240" w:h="15840"/>
       <w:pgMar w:top="720" w:right="720" w:bottom="720" w:left="720" w:header="720" w:footer="720" w:gutter="0"/>
@@ -3616,11 +4624,11 @@
 </file>
 
 <file path=word/numbering.xml><?xml version="1.0" encoding="utf-8"?>
-<w:numbering xmlns:wpc="http://schemas.microsoft.com/office/word/2010/wordprocessingCanvas" xmlns:cx="http://schemas.microsoft.com/office/drawing/2014/chartex" xmlns:cx1="http://schemas.microsoft.com/office/drawing/2015/9/8/chartex" xmlns:cx2="http://schemas.microsoft.com/office/drawing/2015/10/21/chartex" xmlns:cx3="http://schemas.microsoft.com/office/drawing/2016/5/9/chartex" xmlns:cx4="http://schemas.microsoft.com/office/drawing/2016/5/10/chartex" xmlns:cx5="http://schemas.microsoft.com/office/drawing/2016/5/11/chartex" xmlns:cx6="http://schemas.microsoft.com/office/drawing/2016/5/12/chartex" xmlns:cx7="http://schemas.microsoft.com/office/drawing/2016/5/13/chartex" xmlns:cx8="http://schemas.microsoft.com/office/drawing/2016/5/14/chartex" xmlns:mc="http://schemas.openxmlformats.org/markup-compatibility/2006" xmlns:aink="http://schemas.microsoft.com/office/drawing/2016/ink" xmlns:am3d="http://schemas.microsoft.com/office/drawing/2017/model3d" xmlns:o="urn:schemas-microsoft-com:office:office" xmlns:r="http://schemas.openxmlformats.org/officeDocument/2006/relationships" xmlns:m="http://schemas.openxmlformats.org/officeDocument/2006/math" xmlns:v="urn:schemas-microsoft-com:vml" xmlns:wp14="http://schemas.microsoft.com/office/word/2010/wordprocessingDrawing" xmlns:wp="http://schemas.openxmlformats.org/drawingml/2006/wordprocessingDrawing" xmlns:w10="urn:schemas-microsoft-com:office:word" xmlns:w="http://schemas.openxmlformats.org/wordprocessingml/2006/main" xmlns:w14="http://schemas.microsoft.com/office/word/2010/wordml" xmlns:w15="http://schemas.microsoft.com/office/word/2012/wordml" xmlns:w16cex="http://schemas.microsoft.com/office/word/2018/wordml/cex" xmlns:w16cid="http://schemas.microsoft.com/office/word/2016/wordml/cid" xmlns:w16="http://schemas.microsoft.com/office/word/2018/wordml" xmlns:w16sdtdh="http://schemas.microsoft.com/office/word/2020/wordml/sdtdatahash" xmlns:w16se="http://schemas.microsoft.com/office/word/2015/wordml/symex" xmlns:wpg="http://schemas.microsoft.com/office/word/2010/wordprocessingGroup" xmlns:wpi="http://schemas.microsoft.com/office/word/2010/wordprocessingInk" xmlns:wne="http://schemas.microsoft.com/office/word/2006/wordml" xmlns:wps="http://schemas.microsoft.com/office/word/2010/wordprocessingShape" mc:Ignorable="w14 w15 w16se w16cid w16 w16cex w16sdtdh wp14">
+<w:numbering xmlns:wpc="http://schemas.microsoft.com/office/word/2010/wordprocessingCanvas" xmlns:cx="http://schemas.microsoft.com/office/drawing/2014/chartex" xmlns:cx1="http://schemas.microsoft.com/office/drawing/2015/9/8/chartex" xmlns:cx2="http://schemas.microsoft.com/office/drawing/2015/10/21/chartex" xmlns:cx3="http://schemas.microsoft.com/office/drawing/2016/5/9/chartex" xmlns:cx4="http://schemas.microsoft.com/office/drawing/2016/5/10/chartex" xmlns:cx5="http://schemas.microsoft.com/office/drawing/2016/5/11/chartex" xmlns:cx6="http://schemas.microsoft.com/office/drawing/2016/5/12/chartex" xmlns:cx7="http://schemas.microsoft.com/office/drawing/2016/5/13/chartex" xmlns:cx8="http://schemas.microsoft.com/office/drawing/2016/5/14/chartex" xmlns:mc="http://schemas.openxmlformats.org/markup-compatibility/2006" xmlns:aink="http://schemas.microsoft.com/office/drawing/2016/ink" xmlns:am3d="http://schemas.microsoft.com/office/drawing/2017/model3d" xmlns:o="urn:schemas-microsoft-com:office:office" xmlns:oel="http://schemas.microsoft.com/office/2019/extlst" xmlns:r="http://schemas.openxmlformats.org/officeDocument/2006/relationships" xmlns:m="http://schemas.openxmlformats.org/officeDocument/2006/math" xmlns:v="urn:schemas-microsoft-com:vml" xmlns:wp14="http://schemas.microsoft.com/office/word/2010/wordprocessingDrawing" xmlns:wp="http://schemas.openxmlformats.org/drawingml/2006/wordprocessingDrawing" xmlns:w10="urn:schemas-microsoft-com:office:word" xmlns:w="http://schemas.openxmlformats.org/wordprocessingml/2006/main" xmlns:w14="http://schemas.microsoft.com/office/word/2010/wordml" xmlns:w15="http://schemas.microsoft.com/office/word/2012/wordml" xmlns:w16cex="http://schemas.microsoft.com/office/word/2018/wordml/cex" xmlns:w16cid="http://schemas.microsoft.com/office/word/2016/wordml/cid" xmlns:w16="http://schemas.microsoft.com/office/word/2018/wordml" xmlns:w16sdtdh="http://schemas.microsoft.com/office/word/2020/wordml/sdtdatahash" xmlns:w16se="http://schemas.microsoft.com/office/word/2015/wordml/symex" xmlns:wpg="http://schemas.microsoft.com/office/word/2010/wordprocessingGroup" xmlns:wpi="http://schemas.microsoft.com/office/word/2010/wordprocessingInk" xmlns:wne="http://schemas.microsoft.com/office/word/2006/wordml" xmlns:wps="http://schemas.microsoft.com/office/word/2010/wordprocessingShape" mc:Ignorable="w14 w15 w16se w16cid w16 w16cex w16sdtdh wp14">
   <w:abstractNum w:abstractNumId="0" w15:restartNumberingAfterBreak="0">
     <w:nsid w:val="05C46A9F"/>
     <w:multiLevelType w:val="hybridMultilevel"/>
-    <w:tmpl w:val="8F66C1AA"/>
+    <w:tmpl w:val="C81EDFE2"/>
     <w:lvl w:ilvl="0" w:tplc="04090001">
       <w:start w:val="1"/>
       <w:numFmt w:val="bullet"/>
@@ -4183,6 +5191,119 @@
     </w:lvl>
   </w:abstractNum>
   <w:abstractNum w:abstractNumId="5" w15:restartNumberingAfterBreak="0">
+    <w:nsid w:val="38DB6C65"/>
+    <w:multiLevelType w:val="hybridMultilevel"/>
+    <w:tmpl w:val="4B16FB00"/>
+    <w:lvl w:ilvl="0" w:tplc="04090001">
+      <w:start w:val="1"/>
+      <w:numFmt w:val="bullet"/>
+      <w:lvlText w:val=""/>
+      <w:lvlJc w:val="left"/>
+      <w:pPr>
+        <w:ind w:left="360" w:hanging="360"/>
+      </w:pPr>
+      <w:rPr>
+        <w:rFonts w:ascii="Symbol" w:hAnsi="Symbol" w:hint="default"/>
+      </w:rPr>
+    </w:lvl>
+    <w:lvl w:ilvl="1" w:tplc="04090003" w:tentative="1">
+      <w:start w:val="1"/>
+      <w:numFmt w:val="bullet"/>
+      <w:lvlText w:val="o"/>
+      <w:lvlJc w:val="left"/>
+      <w:pPr>
+        <w:ind w:left="1080" w:hanging="360"/>
+      </w:pPr>
+      <w:rPr>
+        <w:rFonts w:ascii="Courier New" w:hAnsi="Courier New" w:cs="Courier New" w:hint="default"/>
+      </w:rPr>
+    </w:lvl>
+    <w:lvl w:ilvl="2" w:tplc="04090005" w:tentative="1">
+      <w:start w:val="1"/>
+      <w:numFmt w:val="bullet"/>
+      <w:lvlText w:val=""/>
+      <w:lvlJc w:val="left"/>
+      <w:pPr>
+        <w:ind w:left="1800" w:hanging="360"/>
+      </w:pPr>
+      <w:rPr>
+        <w:rFonts w:ascii="Wingdings" w:hAnsi="Wingdings" w:hint="default"/>
+      </w:rPr>
+    </w:lvl>
+    <w:lvl w:ilvl="3" w:tplc="04090001" w:tentative="1">
+      <w:start w:val="1"/>
+      <w:numFmt w:val="bullet"/>
+      <w:lvlText w:val=""/>
+      <w:lvlJc w:val="left"/>
+      <w:pPr>
+        <w:ind w:left="2520" w:hanging="360"/>
+      </w:pPr>
+      <w:rPr>
+        <w:rFonts w:ascii="Symbol" w:hAnsi="Symbol" w:hint="default"/>
+      </w:rPr>
+    </w:lvl>
+    <w:lvl w:ilvl="4" w:tplc="04090003" w:tentative="1">
+      <w:start w:val="1"/>
+      <w:numFmt w:val="bullet"/>
+      <w:lvlText w:val="o"/>
+      <w:lvlJc w:val="left"/>
+      <w:pPr>
+        <w:ind w:left="3240" w:hanging="360"/>
+      </w:pPr>
+      <w:rPr>
+        <w:rFonts w:ascii="Courier New" w:hAnsi="Courier New" w:cs="Courier New" w:hint="default"/>
+      </w:rPr>
+    </w:lvl>
+    <w:lvl w:ilvl="5" w:tplc="04090005" w:tentative="1">
+      <w:start w:val="1"/>
+      <w:numFmt w:val="bullet"/>
+      <w:lvlText w:val=""/>
+      <w:lvlJc w:val="left"/>
+      <w:pPr>
+        <w:ind w:left="3960" w:hanging="360"/>
+      </w:pPr>
+      <w:rPr>
+        <w:rFonts w:ascii="Wingdings" w:hAnsi="Wingdings" w:hint="default"/>
+      </w:rPr>
+    </w:lvl>
+    <w:lvl w:ilvl="6" w:tplc="04090001" w:tentative="1">
+      <w:start w:val="1"/>
+      <w:numFmt w:val="bullet"/>
+      <w:lvlText w:val=""/>
+      <w:lvlJc w:val="left"/>
+      <w:pPr>
+        <w:ind w:left="4680" w:hanging="360"/>
+      </w:pPr>
+      <w:rPr>
+        <w:rFonts w:ascii="Symbol" w:hAnsi="Symbol" w:hint="default"/>
+      </w:rPr>
+    </w:lvl>
+    <w:lvl w:ilvl="7" w:tplc="04090003" w:tentative="1">
+      <w:start w:val="1"/>
+      <w:numFmt w:val="bullet"/>
+      <w:lvlText w:val="o"/>
+      <w:lvlJc w:val="left"/>
+      <w:pPr>
+        <w:ind w:left="5400" w:hanging="360"/>
+      </w:pPr>
+      <w:rPr>
+        <w:rFonts w:ascii="Courier New" w:hAnsi="Courier New" w:cs="Courier New" w:hint="default"/>
+      </w:rPr>
+    </w:lvl>
+    <w:lvl w:ilvl="8" w:tplc="04090005" w:tentative="1">
+      <w:start w:val="1"/>
+      <w:numFmt w:val="bullet"/>
+      <w:lvlText w:val=""/>
+      <w:lvlJc w:val="left"/>
+      <w:pPr>
+        <w:ind w:left="6120" w:hanging="360"/>
+      </w:pPr>
+      <w:rPr>
+        <w:rFonts w:ascii="Wingdings" w:hAnsi="Wingdings" w:hint="default"/>
+      </w:rPr>
+    </w:lvl>
+  </w:abstractNum>
+  <w:abstractNum w:abstractNumId="6" w15:restartNumberingAfterBreak="0">
     <w:nsid w:val="3BD93186"/>
     <w:multiLevelType w:val="hybridMultilevel"/>
     <w:tmpl w:val="7A103C62"/>
@@ -4295,7 +5416,7 @@
       </w:rPr>
     </w:lvl>
   </w:abstractNum>
-  <w:abstractNum w:abstractNumId="6" w15:restartNumberingAfterBreak="0">
+  <w:abstractNum w:abstractNumId="7" w15:restartNumberingAfterBreak="0">
     <w:nsid w:val="3CEC5D0A"/>
     <w:multiLevelType w:val="hybridMultilevel"/>
     <w:tmpl w:val="37088FFE"/>
@@ -4408,7 +5529,120 @@
       </w:rPr>
     </w:lvl>
   </w:abstractNum>
-  <w:abstractNum w:abstractNumId="7" w15:restartNumberingAfterBreak="0">
+  <w:abstractNum w:abstractNumId="8" w15:restartNumberingAfterBreak="0">
+    <w:nsid w:val="3D17686F"/>
+    <w:multiLevelType w:val="hybridMultilevel"/>
+    <w:tmpl w:val="63006AE6"/>
+    <w:lvl w:ilvl="0" w:tplc="04090001">
+      <w:start w:val="1"/>
+      <w:numFmt w:val="bullet"/>
+      <w:lvlText w:val=""/>
+      <w:lvlJc w:val="left"/>
+      <w:pPr>
+        <w:ind w:left="720" w:hanging="360"/>
+      </w:pPr>
+      <w:rPr>
+        <w:rFonts w:ascii="Symbol" w:hAnsi="Symbol" w:hint="default"/>
+      </w:rPr>
+    </w:lvl>
+    <w:lvl w:ilvl="1" w:tplc="04090003" w:tentative="1">
+      <w:start w:val="1"/>
+      <w:numFmt w:val="bullet"/>
+      <w:lvlText w:val="o"/>
+      <w:lvlJc w:val="left"/>
+      <w:pPr>
+        <w:ind w:left="1440" w:hanging="360"/>
+      </w:pPr>
+      <w:rPr>
+        <w:rFonts w:ascii="Courier New" w:hAnsi="Courier New" w:cs="Courier New" w:hint="default"/>
+      </w:rPr>
+    </w:lvl>
+    <w:lvl w:ilvl="2" w:tplc="04090005" w:tentative="1">
+      <w:start w:val="1"/>
+      <w:numFmt w:val="bullet"/>
+      <w:lvlText w:val=""/>
+      <w:lvlJc w:val="left"/>
+      <w:pPr>
+        <w:ind w:left="2160" w:hanging="360"/>
+      </w:pPr>
+      <w:rPr>
+        <w:rFonts w:ascii="Wingdings" w:hAnsi="Wingdings" w:hint="default"/>
+      </w:rPr>
+    </w:lvl>
+    <w:lvl w:ilvl="3" w:tplc="04090001" w:tentative="1">
+      <w:start w:val="1"/>
+      <w:numFmt w:val="bullet"/>
+      <w:lvlText w:val=""/>
+      <w:lvlJc w:val="left"/>
+      <w:pPr>
+        <w:ind w:left="2880" w:hanging="360"/>
+      </w:pPr>
+      <w:rPr>
+        <w:rFonts w:ascii="Symbol" w:hAnsi="Symbol" w:hint="default"/>
+      </w:rPr>
+    </w:lvl>
+    <w:lvl w:ilvl="4" w:tplc="04090003" w:tentative="1">
+      <w:start w:val="1"/>
+      <w:numFmt w:val="bullet"/>
+      <w:lvlText w:val="o"/>
+      <w:lvlJc w:val="left"/>
+      <w:pPr>
+        <w:ind w:left="3600" w:hanging="360"/>
+      </w:pPr>
+      <w:rPr>
+        <w:rFonts w:ascii="Courier New" w:hAnsi="Courier New" w:cs="Courier New" w:hint="default"/>
+      </w:rPr>
+    </w:lvl>
+    <w:lvl w:ilvl="5" w:tplc="04090005" w:tentative="1">
+      <w:start w:val="1"/>
+      <w:numFmt w:val="bullet"/>
+      <w:lvlText w:val=""/>
+      <w:lvlJc w:val="left"/>
+      <w:pPr>
+        <w:ind w:left="4320" w:hanging="360"/>
+      </w:pPr>
+      <w:rPr>
+        <w:rFonts w:ascii="Wingdings" w:hAnsi="Wingdings" w:hint="default"/>
+      </w:rPr>
+    </w:lvl>
+    <w:lvl w:ilvl="6" w:tplc="04090001" w:tentative="1">
+      <w:start w:val="1"/>
+      <w:numFmt w:val="bullet"/>
+      <w:lvlText w:val=""/>
+      <w:lvlJc w:val="left"/>
+      <w:pPr>
+        <w:ind w:left="5040" w:hanging="360"/>
+      </w:pPr>
+      <w:rPr>
+        <w:rFonts w:ascii="Symbol" w:hAnsi="Symbol" w:hint="default"/>
+      </w:rPr>
+    </w:lvl>
+    <w:lvl w:ilvl="7" w:tplc="04090003" w:tentative="1">
+      <w:start w:val="1"/>
+      <w:numFmt w:val="bullet"/>
+      <w:lvlText w:val="o"/>
+      <w:lvlJc w:val="left"/>
+      <w:pPr>
+        <w:ind w:left="5760" w:hanging="360"/>
+      </w:pPr>
+      <w:rPr>
+        <w:rFonts w:ascii="Courier New" w:hAnsi="Courier New" w:cs="Courier New" w:hint="default"/>
+      </w:rPr>
+    </w:lvl>
+    <w:lvl w:ilvl="8" w:tplc="04090005" w:tentative="1">
+      <w:start w:val="1"/>
+      <w:numFmt w:val="bullet"/>
+      <w:lvlText w:val=""/>
+      <w:lvlJc w:val="left"/>
+      <w:pPr>
+        <w:ind w:left="6480" w:hanging="360"/>
+      </w:pPr>
+      <w:rPr>
+        <w:rFonts w:ascii="Wingdings" w:hAnsi="Wingdings" w:hint="default"/>
+      </w:rPr>
+    </w:lvl>
+  </w:abstractNum>
+  <w:abstractNum w:abstractNumId="9" w15:restartNumberingAfterBreak="0">
     <w:nsid w:val="47CF2024"/>
     <w:multiLevelType w:val="hybridMultilevel"/>
     <w:tmpl w:val="23E2F206"/>
@@ -4521,7 +5755,7 @@
       </w:rPr>
     </w:lvl>
   </w:abstractNum>
-  <w:abstractNum w:abstractNumId="8" w15:restartNumberingAfterBreak="0">
+  <w:abstractNum w:abstractNumId="10" w15:restartNumberingAfterBreak="0">
     <w:nsid w:val="489B1628"/>
     <w:multiLevelType w:val="hybridMultilevel"/>
     <w:tmpl w:val="5DF88E32"/>
@@ -4634,7 +5868,7 @@
       </w:rPr>
     </w:lvl>
   </w:abstractNum>
-  <w:abstractNum w:abstractNumId="9" w15:restartNumberingAfterBreak="0">
+  <w:abstractNum w:abstractNumId="11" w15:restartNumberingAfterBreak="0">
     <w:nsid w:val="53327703"/>
     <w:multiLevelType w:val="hybridMultilevel"/>
     <w:tmpl w:val="14C6590C"/>
@@ -4747,7 +5981,96 @@
       </w:rPr>
     </w:lvl>
   </w:abstractNum>
-  <w:abstractNum w:abstractNumId="10" w15:restartNumberingAfterBreak="0">
+  <w:abstractNum w:abstractNumId="12" w15:restartNumberingAfterBreak="0">
+    <w:nsid w:val="5B633B6F"/>
+    <w:multiLevelType w:val="hybridMultilevel"/>
+    <w:tmpl w:val="0B5AC688"/>
+    <w:lvl w:ilvl="0" w:tplc="04090019">
+      <w:start w:val="1"/>
+      <w:numFmt w:val="lowerLetter"/>
+      <w:lvlText w:val="%1."/>
+      <w:lvlJc w:val="left"/>
+      <w:pPr>
+        <w:ind w:left="720" w:hanging="360"/>
+      </w:pPr>
+      <w:rPr>
+        <w:rFonts w:hint="default"/>
+      </w:rPr>
+    </w:lvl>
+    <w:lvl w:ilvl="1" w:tplc="04090019" w:tentative="1">
+      <w:start w:val="1"/>
+      <w:numFmt w:val="lowerLetter"/>
+      <w:lvlText w:val="%2."/>
+      <w:lvlJc w:val="left"/>
+      <w:pPr>
+        <w:ind w:left="1440" w:hanging="360"/>
+      </w:pPr>
+    </w:lvl>
+    <w:lvl w:ilvl="2" w:tplc="0409001B" w:tentative="1">
+      <w:start w:val="1"/>
+      <w:numFmt w:val="lowerRoman"/>
+      <w:lvlText w:val="%3."/>
+      <w:lvlJc w:val="right"/>
+      <w:pPr>
+        <w:ind w:left="2160" w:hanging="180"/>
+      </w:pPr>
+    </w:lvl>
+    <w:lvl w:ilvl="3" w:tplc="0409000F" w:tentative="1">
+      <w:start w:val="1"/>
+      <w:numFmt w:val="decimal"/>
+      <w:lvlText w:val="%4."/>
+      <w:lvlJc w:val="left"/>
+      <w:pPr>
+        <w:ind w:left="2880" w:hanging="360"/>
+      </w:pPr>
+    </w:lvl>
+    <w:lvl w:ilvl="4" w:tplc="04090019" w:tentative="1">
+      <w:start w:val="1"/>
+      <w:numFmt w:val="lowerLetter"/>
+      <w:lvlText w:val="%5."/>
+      <w:lvlJc w:val="left"/>
+      <w:pPr>
+        <w:ind w:left="3600" w:hanging="360"/>
+      </w:pPr>
+    </w:lvl>
+    <w:lvl w:ilvl="5" w:tplc="0409001B" w:tentative="1">
+      <w:start w:val="1"/>
+      <w:numFmt w:val="lowerRoman"/>
+      <w:lvlText w:val="%6."/>
+      <w:lvlJc w:val="right"/>
+      <w:pPr>
+        <w:ind w:left="4320" w:hanging="180"/>
+      </w:pPr>
+    </w:lvl>
+    <w:lvl w:ilvl="6" w:tplc="0409000F" w:tentative="1">
+      <w:start w:val="1"/>
+      <w:numFmt w:val="decimal"/>
+      <w:lvlText w:val="%7."/>
+      <w:lvlJc w:val="left"/>
+      <w:pPr>
+        <w:ind w:left="5040" w:hanging="360"/>
+      </w:pPr>
+    </w:lvl>
+    <w:lvl w:ilvl="7" w:tplc="04090019" w:tentative="1">
+      <w:start w:val="1"/>
+      <w:numFmt w:val="lowerLetter"/>
+      <w:lvlText w:val="%8."/>
+      <w:lvlJc w:val="left"/>
+      <w:pPr>
+        <w:ind w:left="5760" w:hanging="360"/>
+      </w:pPr>
+    </w:lvl>
+    <w:lvl w:ilvl="8" w:tplc="0409001B" w:tentative="1">
+      <w:start w:val="1"/>
+      <w:numFmt w:val="lowerRoman"/>
+      <w:lvlText w:val="%9."/>
+      <w:lvlJc w:val="right"/>
+      <w:pPr>
+        <w:ind w:left="6480" w:hanging="180"/>
+      </w:pPr>
+    </w:lvl>
+  </w:abstractNum>
+  <w:abstractNum w:abstractNumId="13" w15:restartNumberingAfterBreak="0">
     <w:nsid w:val="5BD71AC9"/>
     <w:multiLevelType w:val="hybridMultilevel"/>
     <w:tmpl w:val="FDD8021A"/>
@@ -4860,7 +6183,120 @@
       </w:rPr>
     </w:lvl>
   </w:abstractNum>
-  <w:abstractNum w:abstractNumId="11" w15:restartNumberingAfterBreak="0">
+  <w:abstractNum w:abstractNumId="14" w15:restartNumberingAfterBreak="0">
+    <w:nsid w:val="61AD07A9"/>
+    <w:multiLevelType w:val="hybridMultilevel"/>
+    <w:tmpl w:val="1EF4B726"/>
+    <w:lvl w:ilvl="0" w:tplc="04090001">
+      <w:start w:val="1"/>
+      <w:numFmt w:val="bullet"/>
+      <w:lvlText w:val=""/>
+      <w:lvlJc w:val="left"/>
+      <w:pPr>
+        <w:ind w:left="360" w:hanging="360"/>
+      </w:pPr>
+      <w:rPr>
+        <w:rFonts w:ascii="Symbol" w:hAnsi="Symbol" w:hint="default"/>
+      </w:rPr>
+    </w:lvl>
+    <w:lvl w:ilvl="1" w:tplc="04090003" w:tentative="1">
+      <w:start w:val="1"/>
+      <w:numFmt w:val="bullet"/>
+      <w:lvlText w:val="o"/>
+      <w:lvlJc w:val="left"/>
+      <w:pPr>
+        <w:ind w:left="1080" w:hanging="360"/>
+      </w:pPr>
+      <w:rPr>
+        <w:rFonts w:ascii="Courier New" w:hAnsi="Courier New" w:cs="Courier New" w:hint="default"/>
+      </w:rPr>
+    </w:lvl>
+    <w:lvl w:ilvl="2" w:tplc="04090005" w:tentative="1">
+      <w:start w:val="1"/>
+      <w:numFmt w:val="bullet"/>
+      <w:lvlText w:val=""/>
+      <w:lvlJc w:val="left"/>
+      <w:pPr>
+        <w:ind w:left="1800" w:hanging="360"/>
+      </w:pPr>
+      <w:rPr>
+        <w:rFonts w:ascii="Wingdings" w:hAnsi="Wingdings" w:hint="default"/>
+      </w:rPr>
+    </w:lvl>
+    <w:lvl w:ilvl="3" w:tplc="04090001" w:tentative="1">
+      <w:start w:val="1"/>
+      <w:numFmt w:val="bullet"/>
+      <w:lvlText w:val=""/>
+      <w:lvlJc w:val="left"/>
+      <w:pPr>
+        <w:ind w:left="2520" w:hanging="360"/>
+      </w:pPr>
+      <w:rPr>
+        <w:rFonts w:ascii="Symbol" w:hAnsi="Symbol" w:hint="default"/>
+      </w:rPr>
+    </w:lvl>
+    <w:lvl w:ilvl="4" w:tplc="04090003" w:tentative="1">
+      <w:start w:val="1"/>
+      <w:numFmt w:val="bullet"/>
+      <w:lvlText w:val="o"/>
+      <w:lvlJc w:val="left"/>
+      <w:pPr>
+        <w:ind w:left="3240" w:hanging="360"/>
+      </w:pPr>
+      <w:rPr>
+        <w:rFonts w:ascii="Courier New" w:hAnsi="Courier New" w:cs="Courier New" w:hint="default"/>
+      </w:rPr>
+    </w:lvl>
+    <w:lvl w:ilvl="5" w:tplc="04090005" w:tentative="1">
+      <w:start w:val="1"/>
+      <w:numFmt w:val="bullet"/>
+      <w:lvlText w:val=""/>
+      <w:lvlJc w:val="left"/>
+      <w:pPr>
+        <w:ind w:left="3960" w:hanging="360"/>
+      </w:pPr>
+      <w:rPr>
+        <w:rFonts w:ascii="Wingdings" w:hAnsi="Wingdings" w:hint="default"/>
+      </w:rPr>
+    </w:lvl>
+    <w:lvl w:ilvl="6" w:tplc="04090001" w:tentative="1">
+      <w:start w:val="1"/>
+      <w:numFmt w:val="bullet"/>
+      <w:lvlText w:val=""/>
+      <w:lvlJc w:val="left"/>
+      <w:pPr>
+        <w:ind w:left="4680" w:hanging="360"/>
+      </w:pPr>
+      <w:rPr>
+        <w:rFonts w:ascii="Symbol" w:hAnsi="Symbol" w:hint="default"/>
+      </w:rPr>
+    </w:lvl>
+    <w:lvl w:ilvl="7" w:tplc="04090003" w:tentative="1">
+      <w:start w:val="1"/>
+      <w:numFmt w:val="bullet"/>
+      <w:lvlText w:val="o"/>
+      <w:lvlJc w:val="left"/>
+      <w:pPr>
+        <w:ind w:left="5400" w:hanging="360"/>
+      </w:pPr>
+      <w:rPr>
+        <w:rFonts w:ascii="Courier New" w:hAnsi="Courier New" w:cs="Courier New" w:hint="default"/>
+      </w:rPr>
+    </w:lvl>
+    <w:lvl w:ilvl="8" w:tplc="04090005" w:tentative="1">
+      <w:start w:val="1"/>
+      <w:numFmt w:val="bullet"/>
+      <w:lvlText w:val=""/>
+      <w:lvlJc w:val="left"/>
+      <w:pPr>
+        <w:ind w:left="6120" w:hanging="360"/>
+      </w:pPr>
+      <w:rPr>
+        <w:rFonts w:ascii="Wingdings" w:hAnsi="Wingdings" w:hint="default"/>
+      </w:rPr>
+    </w:lvl>
+  </w:abstractNum>
+  <w:abstractNum w:abstractNumId="15" w15:restartNumberingAfterBreak="0">
     <w:nsid w:val="66CC5E4F"/>
     <w:multiLevelType w:val="hybridMultilevel"/>
     <w:tmpl w:val="7FBA7636"/>
@@ -4973,7 +6409,7 @@
       </w:rPr>
     </w:lvl>
   </w:abstractNum>
-  <w:abstractNum w:abstractNumId="12" w15:restartNumberingAfterBreak="0">
+  <w:abstractNum w:abstractNumId="16" w15:restartNumberingAfterBreak="0">
     <w:nsid w:val="6FBB2685"/>
     <w:multiLevelType w:val="hybridMultilevel"/>
     <w:tmpl w:val="CD7A3CD8"/>
@@ -5086,7 +6522,7 @@
       </w:rPr>
     </w:lvl>
   </w:abstractNum>
-  <w:abstractNum w:abstractNumId="13" w15:restartNumberingAfterBreak="0">
+  <w:abstractNum w:abstractNumId="17" w15:restartNumberingAfterBreak="0">
     <w:nsid w:val="78082722"/>
     <w:multiLevelType w:val="hybridMultilevel"/>
     <w:tmpl w:val="74A0BA8C"/>
@@ -5199,47 +6635,151 @@
       </w:rPr>
     </w:lvl>
   </w:abstractNum>
-  <w:num w:numId="1">
+  <w:abstractNum w:abstractNumId="18" w15:restartNumberingAfterBreak="0">
+    <w:nsid w:val="7E9E4B58"/>
+    <w:multiLevelType w:val="hybridMultilevel"/>
+    <w:tmpl w:val="01DCB21E"/>
+    <w:lvl w:ilvl="0" w:tplc="04090019">
+      <w:start w:val="1"/>
+      <w:numFmt w:val="lowerLetter"/>
+      <w:lvlText w:val="%1."/>
+      <w:lvlJc w:val="left"/>
+      <w:pPr>
+        <w:ind w:left="720" w:hanging="360"/>
+      </w:pPr>
+      <w:rPr>
+        <w:rFonts w:hint="default"/>
+      </w:rPr>
+    </w:lvl>
+    <w:lvl w:ilvl="1" w:tplc="04090019" w:tentative="1">
+      <w:start w:val="1"/>
+      <w:numFmt w:val="lowerLetter"/>
+      <w:lvlText w:val="%2."/>
+      <w:lvlJc w:val="left"/>
+      <w:pPr>
+        <w:ind w:left="1440" w:hanging="360"/>
+      </w:pPr>
+    </w:lvl>
+    <w:lvl w:ilvl="2" w:tplc="0409001B" w:tentative="1">
+      <w:start w:val="1"/>
+      <w:numFmt w:val="lowerRoman"/>
+      <w:lvlText w:val="%3."/>
+      <w:lvlJc w:val="right"/>
+      <w:pPr>
+        <w:ind w:left="2160" w:hanging="180"/>
+      </w:pPr>
+    </w:lvl>
+    <w:lvl w:ilvl="3" w:tplc="0409000F" w:tentative="1">
+      <w:start w:val="1"/>
+      <w:numFmt w:val="decimal"/>
+      <w:lvlText w:val="%4."/>
+      <w:lvlJc w:val="left"/>
+      <w:pPr>
+        <w:ind w:left="2880" w:hanging="360"/>
+      </w:pPr>
+    </w:lvl>
+    <w:lvl w:ilvl="4" w:tplc="04090019" w:tentative="1">
+      <w:start w:val="1"/>
+      <w:numFmt w:val="lowerLetter"/>
+      <w:lvlText w:val="%5."/>
+      <w:lvlJc w:val="left"/>
+      <w:pPr>
+        <w:ind w:left="3600" w:hanging="360"/>
+      </w:pPr>
+    </w:lvl>
+    <w:lvl w:ilvl="5" w:tplc="0409001B" w:tentative="1">
+      <w:start w:val="1"/>
+      <w:numFmt w:val="lowerRoman"/>
+      <w:lvlText w:val="%6."/>
+      <w:lvlJc w:val="right"/>
+      <w:pPr>
+        <w:ind w:left="4320" w:hanging="180"/>
+      </w:pPr>
+    </w:lvl>
+    <w:lvl w:ilvl="6" w:tplc="0409000F" w:tentative="1">
+      <w:start w:val="1"/>
+      <w:numFmt w:val="decimal"/>
+      <w:lvlText w:val="%7."/>
+      <w:lvlJc w:val="left"/>
+      <w:pPr>
+        <w:ind w:left="5040" w:hanging="360"/>
+      </w:pPr>
+    </w:lvl>
+    <w:lvl w:ilvl="7" w:tplc="04090019" w:tentative="1">
+      <w:start w:val="1"/>
+      <w:numFmt w:val="lowerLetter"/>
+      <w:lvlText w:val="%8."/>
+      <w:lvlJc w:val="left"/>
+      <w:pPr>
+        <w:ind w:left="5760" w:hanging="360"/>
+      </w:pPr>
+    </w:lvl>
+    <w:lvl w:ilvl="8" w:tplc="0409001B" w:tentative="1">
+      <w:start w:val="1"/>
+      <w:numFmt w:val="lowerRoman"/>
+      <w:lvlText w:val="%9."/>
+      <w:lvlJc w:val="right"/>
+      <w:pPr>
+        <w:ind w:left="6480" w:hanging="180"/>
+      </w:pPr>
+    </w:lvl>
+  </w:abstractNum>
+  <w:num w:numId="1" w16cid:durableId="2044092535">
+    <w:abstractNumId w:val="9"/>
+  </w:num>
+  <w:num w:numId="2" w16cid:durableId="1239097579">
+    <w:abstractNumId w:val="6"/>
+  </w:num>
+  <w:num w:numId="3" w16cid:durableId="1412191205">
+    <w:abstractNumId w:val="4"/>
+  </w:num>
+  <w:num w:numId="4" w16cid:durableId="836305647">
+    <w:abstractNumId w:val="13"/>
+  </w:num>
+  <w:num w:numId="5" w16cid:durableId="1150484893">
+    <w:abstractNumId w:val="15"/>
+  </w:num>
+  <w:num w:numId="6" w16cid:durableId="458569431">
+    <w:abstractNumId w:val="1"/>
+  </w:num>
+  <w:num w:numId="7" w16cid:durableId="1038509486">
+    <w:abstractNumId w:val="16"/>
+  </w:num>
+  <w:num w:numId="8" w16cid:durableId="1371296230">
+    <w:abstractNumId w:val="10"/>
+  </w:num>
+  <w:num w:numId="9" w16cid:durableId="1684356862">
+    <w:abstractNumId w:val="17"/>
+  </w:num>
+  <w:num w:numId="10" w16cid:durableId="1680234179">
+    <w:abstractNumId w:val="2"/>
+  </w:num>
+  <w:num w:numId="11" w16cid:durableId="354771701">
+    <w:abstractNumId w:val="3"/>
+  </w:num>
+  <w:num w:numId="12" w16cid:durableId="112944101">
+    <w:abstractNumId w:val="11"/>
+  </w:num>
+  <w:num w:numId="13" w16cid:durableId="1721517773">
+    <w:abstractNumId w:val="0"/>
+  </w:num>
+  <w:num w:numId="14" w16cid:durableId="261769787">
     <w:abstractNumId w:val="7"/>
   </w:num>
-  <w:num w:numId="2">
-    <w:abstractNumId w:val="5"/>
-  </w:num>
-  <w:num w:numId="3">
-    <w:abstractNumId w:val="4"/>
-  </w:num>
-  <w:num w:numId="4">
-    <w:abstractNumId w:val="10"/>
-  </w:num>
-  <w:num w:numId="5">
-    <w:abstractNumId w:val="11"/>
-  </w:num>
-  <w:num w:numId="6">
-    <w:abstractNumId w:val="1"/>
-  </w:num>
-  <w:num w:numId="7">
+  <w:num w:numId="15" w16cid:durableId="1704595319">
     <w:abstractNumId w:val="12"/>
   </w:num>
-  <w:num w:numId="8">
+  <w:num w:numId="16" w16cid:durableId="385763405">
+    <w:abstractNumId w:val="18"/>
+  </w:num>
+  <w:num w:numId="17" w16cid:durableId="583608550">
     <w:abstractNumId w:val="8"/>
   </w:num>
-  <w:num w:numId="9">
-    <w:abstractNumId w:val="13"/>
+  <w:num w:numId="18" w16cid:durableId="1187409746">
+    <w:abstractNumId w:val="14"/>
   </w:num>
-  <w:num w:numId="10">
-    <w:abstractNumId w:val="2"/>
-  </w:num>
-  <w:num w:numId="11">
-    <w:abstractNumId w:val="3"/>
-  </w:num>
-  <w:num w:numId="12">
-    <w:abstractNumId w:val="9"/>
-  </w:num>
-  <w:num w:numId="13">
-    <w:abstractNumId w:val="0"/>
-  </w:num>
-  <w:num w:numId="14">
-    <w:abstractNumId w:val="6"/>
+  <w:num w:numId="19" w16cid:durableId="1436753882">
+    <w:abstractNumId w:val="5"/>
   </w:num>
 </w:numbering>
 </file>
@@ -5975,6 +7515,18 @@
       <w:spacing w:after="100"/>
     </w:pPr>
   </w:style>
+  <w:style w:type="character" w:styleId="UnresolvedMention">
+    <w:name w:val="Unresolved Mention"/>
+    <w:basedOn w:val="DefaultParagraphFont"/>
+    <w:uiPriority w:val="99"/>
+    <w:semiHidden/>
+    <w:unhideWhenUsed/>
+    <w:rsid w:val="00D43064"/>
+    <w:rPr>
+      <w:color w:val="605E5C"/>
+      <w:shd w:val="clear" w:color="auto" w:fill="E1DFDD"/>
+    </w:rPr>
+  </w:style>
 </w:styles>
 </file>
 

</xml_diff>